<commit_message>
Arbeit gutes stück vorran gebracht bei 3.2 stehen geblieben
</commit_message>
<xml_diff>
--- a/Dokumentation/Sporer_Beleg.docx
+++ b/Dokumentation/Sporer_Beleg.docx
@@ -325,7 +325,6 @@
         <w:rPr>
           <w:rStyle w:val="normaltextrun"/>
           <w:rFonts w:cs="Arial"/>
-          <w:lang w:val="en-US"/>
         </w:rPr>
       </w:pPr>
       <w:r>
@@ -334,7 +333,6 @@
           <w:rFonts w:cs="Arial"/>
           <w:b/>
           <w:bCs/>
-          <w:lang w:val="en-US"/>
         </w:rPr>
         <w:t xml:space="preserve">Von: </w:t>
       </w:r>
@@ -342,7 +340,6 @@
         <w:rPr>
           <w:rStyle w:val="tabchar"/>
           <w:rFonts w:ascii="Calibri" w:hAnsi="Calibri" w:cs="Calibri"/>
-          <w:lang w:val="en-US"/>
         </w:rPr>
         <w:tab/>
       </w:r>
@@ -350,7 +347,6 @@
         <w:rPr>
           <w:rStyle w:val="normaltextrun"/>
           <w:rFonts w:cs="Arial"/>
-          <w:lang w:val="en-US"/>
         </w:rPr>
         <w:t>Josia Rudolph</w:t>
       </w:r>
@@ -358,26 +354,16 @@
         <w:rPr>
           <w:rStyle w:val="normaltextrun"/>
           <w:rFonts w:cs="Arial"/>
-          <w:lang w:val="en-US"/>
-        </w:rPr>
-        <w:t xml:space="preserve">, Martin </w:t>
-      </w:r>
-      <w:r>
+        </w:rPr>
+        <w:t>, Martin Görner</w:t>
+      </w:r>
+    </w:p>
+    <w:p>
+      <w:pPr>
+        <w:pStyle w:val="Flietext"/>
         <w:rPr>
           <w:rStyle w:val="normaltextrun"/>
           <w:rFonts w:cs="Arial"/>
-          <w:lang w:val="en-US"/>
-        </w:rPr>
-        <w:t>Görner</w:t>
-      </w:r>
-    </w:p>
-    <w:p>
-      <w:pPr>
-        <w:pStyle w:val="Flietext"/>
-        <w:rPr>
-          <w:rStyle w:val="normaltextrun"/>
-          <w:rFonts w:cs="Arial"/>
-          <w:lang w:val="en-US"/>
         </w:rPr>
       </w:pPr>
     </w:p>
@@ -2091,11 +2077,121 @@
     <w:p>
       <w:pPr>
         <w:pStyle w:val="Flietext"/>
-        <w:rPr>
-          <w:b/>
-          <w:sz w:val="32"/>
-        </w:rPr>
-      </w:pPr>
+      </w:pPr>
+    </w:p>
+    <w:p>
+      <w:pPr>
+        <w:pStyle w:val="Flietext"/>
+        <w:tabs>
+          <w:tab w:val="left" w:pos="1418"/>
+        </w:tabs>
+        <w:rPr>
+          <w:lang w:val="en-US"/>
+        </w:rPr>
+      </w:pPr>
+      <w:r>
+        <w:rPr>
+          <w:lang w:val="en-US"/>
+        </w:rPr>
+        <w:t>HTML</w:t>
+      </w:r>
+      <w:r>
+        <w:rPr>
+          <w:lang w:val="en-US"/>
+        </w:rPr>
+        <w:tab/>
+        <w:t>Hyper</w:t>
+      </w:r>
+      <w:r>
+        <w:rPr>
+          <w:lang w:val="en-US"/>
+        </w:rPr>
+        <w:t>-</w:t>
+      </w:r>
+      <w:r>
+        <w:rPr>
+          <w:lang w:val="en-US"/>
+        </w:rPr>
+        <w:t>Text</w:t>
+      </w:r>
+      <w:r>
+        <w:rPr>
+          <w:lang w:val="en-US"/>
+        </w:rPr>
+        <w:t>-</w:t>
+      </w:r>
+      <w:r>
+        <w:rPr>
+          <w:lang w:val="en-US"/>
+        </w:rPr>
+        <w:t>Markup</w:t>
+      </w:r>
+      <w:r>
+        <w:rPr>
+          <w:lang w:val="en-US"/>
+        </w:rPr>
+        <w:t>-</w:t>
+      </w:r>
+      <w:r>
+        <w:rPr>
+          <w:lang w:val="en-US"/>
+        </w:rPr>
+        <w:t>Langua</w:t>
+      </w:r>
+      <w:r>
+        <w:rPr>
+          <w:lang w:val="en-US"/>
+        </w:rPr>
+        <w:t>ge</w:t>
+      </w:r>
+    </w:p>
+    <w:p>
+      <w:pPr>
+        <w:pStyle w:val="Flietext"/>
+        <w:tabs>
+          <w:tab w:val="left" w:pos="1418"/>
+        </w:tabs>
+        <w:rPr>
+          <w:lang w:val="en-US"/>
+        </w:rPr>
+      </w:pPr>
+      <w:r>
+        <w:rPr>
+          <w:lang w:val="en-US"/>
+        </w:rPr>
+        <w:t>API</w:t>
+      </w:r>
+      <w:r>
+        <w:rPr>
+          <w:lang w:val="en-US"/>
+        </w:rPr>
+        <w:tab/>
+        <w:t>Application Programming Interface</w:t>
+      </w:r>
+    </w:p>
+    <w:p>
+      <w:pPr>
+        <w:pStyle w:val="Flietext"/>
+        <w:tabs>
+          <w:tab w:val="left" w:pos="1418"/>
+        </w:tabs>
+        <w:rPr>
+          <w:lang w:val="en-US"/>
+        </w:rPr>
+      </w:pPr>
+      <w:r>
+        <w:rPr>
+          <w:lang w:val="en-US"/>
+        </w:rPr>
+        <w:t>UML</w:t>
+      </w:r>
+      <w:r>
+        <w:rPr>
+          <w:lang w:val="en-US"/>
+        </w:rPr>
+        <w:tab/>
+        <w:t>Unified Modelling Language</w:t>
+      </w:r>
     </w:p>
     <w:p>
       <w:pPr>
@@ -2104,12 +2200,14 @@
           <w:b/>
           <w:color w:val="000000" w:themeColor="text1"/>
           <w:sz w:val="32"/>
+          <w:lang w:val="en-US"/>
         </w:rPr>
       </w:pPr>
       <w:r>
         <w:rPr>
           <w:b/>
           <w:sz w:val="32"/>
+          <w:lang w:val="en-US"/>
         </w:rPr>
         <w:br w:type="page"/>
       </w:r>
@@ -2122,6 +2220,9 @@
           <w:numId w:val="0"/>
         </w:numPr>
         <w:ind w:left="851"/>
+        <w:rPr>
+          <w:lang w:val="en-US"/>
+        </w:rPr>
         <w:sectPr>
           <w:footerReference w:type="default" r:id="rId8"/>
           <w:footerReference w:type="first" r:id="rId9"/>
@@ -2178,14 +2279,7 @@
       </w:pPr>
       <w:r>
         <w:tab/>
-      </w:r>
-      <w:proofErr w:type="gramStart"/>
-      <w:r>
-        <w:t>Coole</w:t>
-      </w:r>
-      <w:proofErr w:type="gramEnd"/>
-      <w:r>
-        <w:t xml:space="preserve"> Animationen auf Musik reagierend</w:t>
+        <w:t>Coole Animationen auf Musik reagierend</w:t>
       </w:r>
     </w:p>
     <w:p>
@@ -2279,10 +2373,7 @@
       </w:r>
       <w:proofErr w:type="spellEnd"/>
       <w:r>
-        <w:t xml:space="preserve"> </w:t>
-      </w:r>
-      <w:r>
-        <w:t>Paketmanager und Liveserver/</w:t>
+        <w:t xml:space="preserve"> Paketmanager und Liveserver/</w:t>
       </w:r>
       <w:proofErr w:type="spellStart"/>
       <w:r>
@@ -2330,22 +2421,7 @@
       </w:r>
       <w:proofErr w:type="spellEnd"/>
       <w:r>
-        <w:t>,</w:t>
-      </w:r>
-      <w:r>
-        <w:t xml:space="preserve"> </w:t>
-      </w:r>
-      <w:r>
-        <w:t>N</w:t>
-      </w:r>
-      <w:r>
-        <w:t>achteil: muss installiert</w:t>
-      </w:r>
-      <w:r>
-        <w:t xml:space="preserve"> werden</w:t>
-      </w:r>
-      <w:r>
-        <w:t xml:space="preserve">, Laufzeitumgebung mit Compiler bzw. Transpier für </w:t>
+        <w:t xml:space="preserve">, Nachteil: muss installiert werden, Laufzeitumgebung mit Compiler bzw. Transpier für </w:t>
       </w:r>
       <w:proofErr w:type="spellStart"/>
       <w:r>
@@ -2633,23 +2709,163 @@
         <w:pStyle w:val="Flietext"/>
       </w:pPr>
       <w:r>
-        <w:t>Wie haben wir uns das Vorgestellt, prinzipiell</w:t>
-      </w:r>
-    </w:p>
-    <w:p>
-      <w:pPr>
-        <w:pStyle w:val="Flietext"/>
-      </w:pPr>
-      <w:r>
-        <w:t>Formel für Visualisierung?</w:t>
-      </w:r>
-    </w:p>
-    <w:p>
-      <w:pPr>
-        <w:pStyle w:val="Flietext"/>
-      </w:pPr>
-      <w:r>
-        <w:t>Konzept malen</w:t>
+        <w:t xml:space="preserve">Die Visualisierung zielt darauf ab, die Laustärke der analysierten Frequenzbereiche durch die Bewegung und </w:t>
+      </w:r>
+      <w:r>
+        <w:t>Verfärbung</w:t>
+      </w:r>
+      <w:r>
+        <w:t xml:space="preserve"> von Objekten </w:t>
+      </w:r>
+      <w:r>
+        <w:t xml:space="preserve">darzustellen. </w:t>
+      </w:r>
+    </w:p>
+    <w:p>
+      <w:pPr>
+        <w:pStyle w:val="Flietext"/>
+      </w:pPr>
+      <w:r>
+        <w:t xml:space="preserve">Die Darstellung der Musikvisualisierung ist in 4 Einzelbereiche unterteilt. </w:t>
+      </w:r>
+    </w:p>
+    <w:p>
+      <w:pPr>
+        <w:pStyle w:val="Flietext"/>
+      </w:pPr>
+      <w:r>
+        <w:t xml:space="preserve">Der Hintergrund wird von einem Balkendiagramm ausgefüllt. Die Aussteuerung der Balken entspricht der Lautstärke der analysierten Frequenzbereiche. </w:t>
+      </w:r>
+    </w:p>
+    <w:p>
+      <w:pPr>
+        <w:pStyle w:val="Flietext"/>
+      </w:pPr>
+      <w:r>
+        <w:t>Im Vordergrund ist die Visualisierung in drei Frequenzbereiche aufgeteilt</w:t>
+      </w:r>
+      <w:r>
+        <w:t xml:space="preserve"> für die Darstellung der Bässe, der Mitten und der Höhen</w:t>
+      </w:r>
+      <w:r>
+        <w:t xml:space="preserve">. </w:t>
+      </w:r>
+    </w:p>
+    <w:p>
+      <w:pPr>
+        <w:pStyle w:val="Flietext"/>
+      </w:pPr>
+      <w:r>
+        <w:t xml:space="preserve">In einem Kreis um den Mittelpunkt herum befinden sich Objekte, welche sich, nach der Lautstärke der Frequenzen im Bassbereich </w:t>
+      </w:r>
+      <w:proofErr w:type="spellStart"/>
+      <w:r>
+        <w:t>richtung</w:t>
+      </w:r>
+      <w:proofErr w:type="spellEnd"/>
+      <w:r>
+        <w:t xml:space="preserve"> Mitte bewegen. Diese </w:t>
+      </w:r>
+      <w:r>
+        <w:t>s</w:t>
+      </w:r>
+      <w:r>
+        <w:t xml:space="preserve">ollen sich </w:t>
+      </w:r>
+      <w:r>
+        <w:t xml:space="preserve">je </w:t>
+      </w:r>
+      <w:r>
+        <w:t>lauter sie sind,</w:t>
+      </w:r>
+      <w:r>
+        <w:t xml:space="preserve"> umso röter verfärben.</w:t>
+      </w:r>
+    </w:p>
+    <w:p>
+      <w:pPr>
+        <w:pStyle w:val="Flietext"/>
+      </w:pPr>
+      <w:r>
+        <w:t xml:space="preserve">Aus dem Nullpunkt der Szene heraus entspringen Objekte, welche nach den analysierten Lautstäken des </w:t>
+      </w:r>
+      <w:r>
+        <w:t>m</w:t>
+      </w:r>
+      <w:r>
+        <w:t xml:space="preserve">ittleren Frequenzbereiches animiert sind. </w:t>
+      </w:r>
+      <w:r>
+        <w:t xml:space="preserve">Sie verteilen sich in einem Kreis um den Mittelpunkt. Die Austeuerung nach außen soll proportional zur Laustärke sein. Die roten, grünen und blauen Farbanteile verändern sich nach Frequenz und Lautstärke. </w:t>
+      </w:r>
+    </w:p>
+    <w:p>
+      <w:pPr>
+        <w:pStyle w:val="Flietext"/>
+      </w:pPr>
+      <w:r>
+        <w:t>Von dem äußeren Bildschirmrand soll</w:t>
+      </w:r>
+      <w:r>
+        <w:t xml:space="preserve"> Objekte</w:t>
+      </w:r>
+      <w:r>
+        <w:t xml:space="preserve"> in Spiralförmigen Mustern nach inne Pulsier</w:t>
+      </w:r>
+      <w:r>
+        <w:t xml:space="preserve">t kommen. Diese Animation wird </w:t>
+      </w:r>
+      <w:r>
+        <w:t xml:space="preserve">durch die Lautstärken der </w:t>
+      </w:r>
+      <w:r>
+        <w:t xml:space="preserve">hohen Frequenzanteile gesteuert. Für diesen Bereich sollen hellere Farben verwendet werden. </w:t>
+      </w:r>
+    </w:p>
+    <w:p>
+      <w:pPr>
+        <w:pStyle w:val="Flietext"/>
+      </w:pPr>
+      <w:r>
+        <w:t xml:space="preserve">Die Visualisierungen der drei Frequenzanteile sollen ebenfalls rotieren. Die Objekte, welche die Bässe </w:t>
+      </w:r>
+      <w:r>
+        <w:t xml:space="preserve">und die Höhen darstellen im gegen den Uhrzeigersinn und die Objekte der Mitten im Uhrzeigersinn. </w:t>
+      </w:r>
+    </w:p>
+    <w:p>
+      <w:pPr>
+        <w:pStyle w:val="Flietext"/>
+      </w:pPr>
+      <w:r>
+        <w:t>Für einen Intensiveren visuellen Eindruck bewegt dich perspektive je nach dem niedrigsten verfügbaren Frequenzbereich von den Objekten weg. Aus den Bässen lässt sich zumeist ein Rhythmus der Musik ableiten. Ist der Abgespielte Ton im Bassbereich Laut</w:t>
+      </w:r>
+      <w:r>
+        <w:t>, was darauf schließen lässt, dass sich die Musik um ihren stimmungstechnischen Höhepunkt befindet</w:t>
+      </w:r>
+      <w:r>
+        <w:t>, sind alle Objekte vollumfänglich zu sehen.</w:t>
+      </w:r>
+    </w:p>
+    <w:p>
+      <w:pPr>
+        <w:pStyle w:val="Flietext"/>
+      </w:pPr>
+    </w:p>
+    <w:p>
+      <w:pPr>
+        <w:pStyle w:val="Flietext"/>
+      </w:pPr>
+      <w:r>
+        <w:t xml:space="preserve">Die konzeptionellen Anforderungen an die eingeteilten Bereiche der Visualisierung sind in </w:t>
+      </w:r>
+      <w:proofErr w:type="spellStart"/>
+      <w:r>
+        <w:t>Typescript</w:t>
+      </w:r>
+      <w:proofErr w:type="spellEnd"/>
+      <w:r>
+        <w:t xml:space="preserve"> umgesetzt wurden.</w:t>
       </w:r>
     </w:p>
     <w:p>
@@ -2677,40 +2893,543 @@
         <w:pStyle w:val="Flietext"/>
       </w:pPr>
       <w:r>
-        <w:t>Klassendiagramm malen</w:t>
-      </w:r>
-    </w:p>
-    <w:p>
-      <w:pPr>
-        <w:pStyle w:val="Flietext"/>
-      </w:pPr>
-      <w:r>
-        <w:t>Aufteilung der Dateien erklären</w:t>
-      </w:r>
-    </w:p>
-    <w:p>
-      <w:pPr>
-        <w:pStyle w:val="Flietext"/>
-      </w:pPr>
+        <w:t xml:space="preserve">Die Umsetzung der Evaluierung in </w:t>
+      </w:r>
       <w:proofErr w:type="spellStart"/>
       <w:r>
-        <w:t>Bissl</w:t>
+        <w:t>Typescript</w:t>
       </w:r>
       <w:proofErr w:type="spellEnd"/>
       <w:r>
+        <w:t xml:space="preserve"> erfolgt in drei Schritten. Zunächst entsteht die Oberfläche eine</w:t>
+      </w:r>
+      <w:r>
+        <w:t>s</w:t>
+      </w:r>
+      <w:r>
+        <w:t xml:space="preserve"> Musikplayers mit Steuerelementen in HTML</w:t>
+      </w:r>
+      <w:r>
+        <w:t xml:space="preserve">, mit Anpassungen im Aussehen und Aufrufen von Funktionen in </w:t>
+      </w:r>
+      <w:proofErr w:type="spellStart"/>
+      <w:r>
+        <w:t>Javascript</w:t>
+      </w:r>
+      <w:proofErr w:type="spellEnd"/>
+      <w:r>
+        <w:t xml:space="preserve"> durch ausgelöste Events beim Betätigen der Steuerelemente. </w:t>
+      </w:r>
+    </w:p>
+    <w:p>
+      <w:pPr>
+        <w:pStyle w:val="Flietext"/>
+      </w:pPr>
+      <w:r>
+        <w:lastRenderedPageBreak/>
+        <w:t xml:space="preserve">Der nächste Schritt ist die Erstellung einer THREE.js Szene in </w:t>
+      </w:r>
+      <w:proofErr w:type="spellStart"/>
+      <w:r>
+        <w:t>Typescipt</w:t>
+      </w:r>
+      <w:proofErr w:type="spellEnd"/>
+      <w:r>
+        <w:t xml:space="preserve">. Es soll daneben eine Klasse entstehen, welche über die Audio-API von THREE.js verfügt. Die ausgelösten Events sollen auf die Methoden dieser Klasse zugreifen. </w:t>
+      </w:r>
+    </w:p>
+    <w:p>
+      <w:pPr>
+        <w:pStyle w:val="Flietext"/>
+      </w:pPr>
+      <w:r>
+        <w:t xml:space="preserve">Im letzten Schritt wird die Visualisierung in einer separaten Klasse für Szenarien implementiert. Diese Klasse enthält Methoden zum Erschaffen von Objekten, zum Animieren dieser Objekte, sowohl wenn Musik gespielt wird als auch bei Pausen und einer Methode zum Zurücksetzten. </w:t>
+      </w:r>
+    </w:p>
+    <w:p>
+      <w:pPr>
+        <w:pStyle w:val="Flietext"/>
+      </w:pPr>
+      <w:r>
+        <w:t xml:space="preserve">Ein grober Überblick über die Einbettung der Implementierungen ist in </w:t>
+      </w:r>
+      <w:r>
+        <w:rPr>
+          <w:color w:val="FF0000"/>
+        </w:rPr>
+        <w:t xml:space="preserve">Abbildung 1 </w:t>
+      </w:r>
+      <w:r>
+        <w:t>zu sehen.</w:t>
+      </w:r>
+    </w:p>
+    <w:p>
+      <w:pPr>
+        <w:pStyle w:val="Flietext"/>
+      </w:pPr>
+    </w:p>
+    <w:p>
+      <w:pPr>
+        <w:pStyle w:val="Flietext"/>
+        <w:keepNext/>
+      </w:pPr>
+      <w:r>
+        <w:object w:dxaOrig="9603" w:dyaOrig="5401" w14:anchorId="10FF943C">
+          <v:shapetype id="_x0000_t75" coordsize="21600,21600" o:spt="75" o:preferrelative="t" path="m@4@5l@4@11@9@11@9@5xe" filled="f" stroked="f">
+            <v:stroke joinstyle="miter"/>
+            <v:formulas>
+              <v:f eqn="if lineDrawn pixelLineWidth 0"/>
+              <v:f eqn="sum @0 1 0"/>
+              <v:f eqn="sum 0 0 @1"/>
+              <v:f eqn="prod @2 1 2"/>
+              <v:f eqn="prod @3 21600 pixelWidth"/>
+              <v:f eqn="prod @3 21600 pixelHeight"/>
+              <v:f eqn="sum @0 0 1"/>
+              <v:f eqn="prod @6 1 2"/>
+              <v:f eqn="prod @7 21600 pixelWidth"/>
+              <v:f eqn="sum @8 21600 0"/>
+              <v:f eqn="prod @7 21600 pixelHeight"/>
+              <v:f eqn="sum @10 21600 0"/>
+            </v:formulas>
+            <v:path o:extrusionok="f" gradientshapeok="t" o:connecttype="rect"/>
+            <o:lock v:ext="edit" aspectratio="t"/>
+          </v:shapetype>
+          <v:shape id="_x0000_i1025" type="#_x0000_t75" style="width:480pt;height:270pt" o:ole="" o:bordertopcolor="this" o:borderleftcolor="this" o:borderbottomcolor="this" o:borderrightcolor="this">
+            <v:imagedata r:id="rId10" o:title=""/>
+            <w10:bordertop type="single" width="8"/>
+            <w10:borderleft type="single" width="8"/>
+            <w10:borderbottom type="single" width="8"/>
+            <w10:borderright type="single" width="8"/>
+          </v:shape>
+          <o:OLEObject Type="Link" ProgID="PowerPoint.Slide.8" ShapeID="_x0000_i1025" DrawAspect="Content" r:id="rId11" UpdateMode="Always">
+            <o:LinkType>EnhancedMetaFile</o:LinkType>
+            <o:LockedField>false</o:LockedField>
+          </o:OLEObject>
+        </w:object>
+      </w:r>
+    </w:p>
+    <w:p>
+      <w:pPr>
+        <w:pStyle w:val="Flietext"/>
+      </w:pPr>
+      <w:r>
+        <w:rPr>
+          <w:b/>
+        </w:rPr>
+        <w:t xml:space="preserve">Abbildung </w:t>
+      </w:r>
+      <w:r>
+        <w:rPr>
+          <w:b/>
+        </w:rPr>
+        <w:fldChar w:fldCharType="begin"/>
+      </w:r>
+      <w:r>
+        <w:rPr>
+          <w:b/>
+        </w:rPr>
+        <w:instrText xml:space="preserve"> SEQ Abbildung \* ARABIC </w:instrText>
+      </w:r>
+      <w:r>
+        <w:rPr>
+          <w:b/>
+        </w:rPr>
+        <w:fldChar w:fldCharType="separate"/>
+      </w:r>
+      <w:r>
+        <w:rPr>
+          <w:b/>
+          <w:noProof/>
+        </w:rPr>
+        <w:t>1</w:t>
+      </w:r>
+      <w:r>
+        <w:rPr>
+          <w:b/>
+        </w:rPr>
+        <w:fldChar w:fldCharType="end"/>
+      </w:r>
+      <w:r>
+        <w:rPr>
+          <w:b/>
+        </w:rPr>
+        <w:t>,</w:t>
+      </w:r>
+      <w:r>
+        <w:t xml:space="preserve"> Verschachtelungs-Skizze der Programmcodedateien</w:t>
+      </w:r>
+    </w:p>
+    <w:p>
+      <w:pPr>
+        <w:pStyle w:val="Flietext"/>
+      </w:pPr>
+    </w:p>
+    <w:p>
+      <w:pPr>
+        <w:pStyle w:val="Flietext"/>
+      </w:pPr>
+      <w:r>
+        <w:t xml:space="preserve">Am oberen Rand wird eine Leiste mit Steuerelementen </w:t>
+      </w:r>
+      <w:bookmarkStart w:id="14" w:name="_Toc150589727"/>
+      <w:r>
+        <w:t xml:space="preserve">erzeugt. Dies geschieht in HTML mit Symbolen in einer Tabelle. </w:t>
+      </w:r>
+    </w:p>
+    <w:p>
+      <w:pPr>
+        <w:pStyle w:val="Flietext"/>
+      </w:pPr>
+      <w:r>
+        <w:t xml:space="preserve">Der </w:t>
+      </w:r>
+      <w:proofErr w:type="spellStart"/>
+      <w:r>
+        <w:t>Typescript</w:t>
+      </w:r>
+      <w:proofErr w:type="spellEnd"/>
+      <w:r>
+        <w:t xml:space="preserve">-Quellcode ist in einem HTML-DIV-Tag eingebettet. </w:t>
+      </w:r>
+      <w:r>
+        <w:t xml:space="preserve">In </w:t>
+      </w:r>
+      <w:r>
+        <w:t xml:space="preserve">dem Programmcode befindet sich die THREE.js Szene und weitere Szenendefinitionen zum Erstellen einer Grundszene. Die Klassen für die Events, die Audio-API und die einzelnen Szenarien werden aus weiteren </w:t>
+      </w:r>
+      <w:proofErr w:type="spellStart"/>
+      <w:r>
+        <w:t>Typescript</w:t>
+      </w:r>
+      <w:proofErr w:type="spellEnd"/>
+      <w:r>
+        <w:t>-Dateien eingebunden.</w:t>
+      </w:r>
+    </w:p>
+    <w:p>
+      <w:pPr>
+        <w:pStyle w:val="Flietext"/>
+        <w:rPr>
+          <w:color w:val="auto"/>
+        </w:rPr>
+      </w:pPr>
+      <w:r>
+        <w:t xml:space="preserve">Der strukturelle Aufbau des </w:t>
+      </w:r>
+      <w:proofErr w:type="spellStart"/>
+      <w:r>
+        <w:t>Typescriptcodes</w:t>
+      </w:r>
+      <w:proofErr w:type="spellEnd"/>
+      <w:r>
+        <w:t xml:space="preserve"> ist in einem UML-Klassendiagramm in </w:t>
+      </w:r>
+      <w:r>
+        <w:rPr>
+          <w:color w:val="FF0000"/>
+        </w:rPr>
+        <w:t>Abbildung 2</w:t>
+      </w:r>
+      <w:r>
+        <w:rPr>
+          <w:color w:val="auto"/>
+        </w:rPr>
+        <w:t xml:space="preserve"> beschrieben. Jede Klasse ist in einer separaten Datei ausgelagert. </w:t>
+      </w:r>
+    </w:p>
+    <w:p>
+      <w:pPr>
+        <w:pStyle w:val="Flietext"/>
+        <w:rPr>
+          <w:color w:val="auto"/>
+        </w:rPr>
+      </w:pPr>
+      <w:r>
+        <w:rPr>
+          <w:color w:val="auto"/>
+        </w:rPr>
+        <w:t xml:space="preserve">Die </w:t>
+      </w:r>
+      <w:proofErr w:type="spellStart"/>
+      <w:r>
+        <w:rPr>
+          <w:color w:val="auto"/>
+        </w:rPr>
+        <w:t>Event_Handler</w:t>
+      </w:r>
+      <w:proofErr w:type="spellEnd"/>
+      <w:r>
+        <w:rPr>
+          <w:color w:val="auto"/>
+        </w:rPr>
+        <w:t xml:space="preserve">-Klasse listet im Konstruktor alle benötigten Events für das Betätigen der Steuerelemente und Tastatureingaben und verknüpft diese mit den entsprechenden Funktionen. Die Methoden rufen Funktionen aus der </w:t>
+      </w:r>
+      <w:proofErr w:type="spellStart"/>
+      <w:r>
+        <w:rPr>
+          <w:color w:val="auto"/>
+        </w:rPr>
+        <w:t>Audio_Processing</w:t>
+      </w:r>
+      <w:proofErr w:type="spellEnd"/>
+      <w:r>
+        <w:rPr>
+          <w:color w:val="auto"/>
+        </w:rPr>
+        <w:t xml:space="preserve"> klasse auf. </w:t>
+      </w:r>
+    </w:p>
+    <w:p>
+      <w:pPr>
+        <w:pStyle w:val="Flietext"/>
+        <w:rPr>
+          <w:color w:val="auto"/>
+        </w:rPr>
+      </w:pPr>
+      <w:r>
+        <w:rPr>
+          <w:color w:val="auto"/>
+        </w:rPr>
+        <w:lastRenderedPageBreak/>
+        <w:t xml:space="preserve">Die </w:t>
+      </w:r>
+      <w:proofErr w:type="spellStart"/>
+      <w:r>
+        <w:rPr>
+          <w:color w:val="auto"/>
+        </w:rPr>
+        <w:t>Audio_Processing</w:t>
+      </w:r>
+      <w:proofErr w:type="spellEnd"/>
+      <w:r>
+        <w:rPr>
+          <w:color w:val="auto"/>
+        </w:rPr>
+        <w:t>-K</w:t>
+      </w:r>
+      <w:r>
+        <w:rPr>
+          <w:color w:val="auto"/>
+        </w:rPr>
+        <w:t>lasse initialisie</w:t>
+      </w:r>
+      <w:r>
+        <w:rPr>
+          <w:color w:val="auto"/>
+        </w:rPr>
+        <w:t xml:space="preserve">rt die Elemente aus dem THREE.js Modul zum Verwalten des Audios, zum Laden des Audios und zum Analysieren des Audios. Die Methoden zum </w:t>
+      </w:r>
+      <w:proofErr w:type="spellStart"/>
+      <w:r>
+        <w:rPr>
+          <w:color w:val="auto"/>
+        </w:rPr>
+        <w:t>laden</w:t>
+      </w:r>
+      <w:proofErr w:type="spellEnd"/>
+      <w:r>
+        <w:rPr>
+          <w:color w:val="auto"/>
+        </w:rPr>
+        <w:t>, abspielen, anhalten und zurücksetzten des Audios werden von den Events aufgerufen.</w:t>
+      </w:r>
+      <w:r>
+        <w:rPr>
+          <w:color w:val="auto"/>
+        </w:rPr>
+        <w:t xml:space="preserve"> Die Klasse verfügt außerdem über eine Methode zum </w:t>
+      </w:r>
+      <w:proofErr w:type="spellStart"/>
+      <w:r>
+        <w:rPr>
+          <w:color w:val="auto"/>
+        </w:rPr>
+        <w:t>aufrufen</w:t>
+      </w:r>
+      <w:proofErr w:type="spellEnd"/>
+      <w:r>
+        <w:rPr>
+          <w:color w:val="auto"/>
+        </w:rPr>
+        <w:t xml:space="preserve"> der richtigen Visualisi</w:t>
+      </w:r>
+      <w:r>
+        <w:rPr>
+          <w:color w:val="auto"/>
+        </w:rPr>
+        <w:t>e</w:t>
+      </w:r>
+      <w:r>
+        <w:rPr>
+          <w:color w:val="auto"/>
+        </w:rPr>
+        <w:t>rungsanimationsfunktion basierend auf dem Status der Musik, ob diese abgespielt wird oder gerade pausiert ist.</w:t>
+      </w:r>
+    </w:p>
+    <w:p>
+      <w:pPr>
+        <w:pStyle w:val="Flietext"/>
+        <w:rPr>
+          <w:color w:val="auto"/>
+        </w:rPr>
+      </w:pPr>
+      <w:r>
+        <w:rPr>
+          <w:color w:val="auto"/>
+        </w:rPr>
+        <w:t xml:space="preserve">Die </w:t>
+      </w:r>
+      <w:proofErr w:type="spellStart"/>
+      <w:r>
+        <w:rPr>
+          <w:color w:val="auto"/>
+        </w:rPr>
+        <w:t>Scenaries</w:t>
+      </w:r>
+      <w:proofErr w:type="spellEnd"/>
+      <w:r>
+        <w:rPr>
+          <w:color w:val="auto"/>
+        </w:rPr>
+        <w:t>-Klasse ist ein Prototyp. Die erzeugten Kindklassen erben den Funktionsumfang und Membervariablen, um das initialisieren verschiedener Visualisierungsmethoden, projiziert auf die vier einzelnen Bereiche unter 3.1 Visualisierungskonzept beschrieben, zu vereinfachen.</w:t>
+      </w:r>
+    </w:p>
+    <w:p>
+      <w:pPr>
+        <w:pStyle w:val="Flietext"/>
+        <w:rPr>
+          <w:color w:val="auto"/>
+        </w:rPr>
+      </w:pPr>
+    </w:p>
+    <w:p>
+      <w:pPr>
+        <w:pStyle w:val="Flietext"/>
+        <w:keepNext/>
+      </w:pPr>
+      <w:r>
+        <w:rPr>
+          <w:color w:val="auto"/>
+        </w:rPr>
+        <w:object w:dxaOrig="9603" w:dyaOrig="5401" w14:anchorId="32A30C04">
+          <v:shape id="_x0000_i1028" type="#_x0000_t75" style="width:480pt;height:270pt" o:ole="" o:bordertopcolor="this" o:borderleftcolor="this" o:borderbottomcolor="this" o:borderrightcolor="this">
+            <v:imagedata r:id="rId12" o:title=""/>
+            <w10:bordertop type="single" width="8"/>
+            <w10:borderleft type="single" width="8"/>
+            <w10:borderbottom type="single" width="8"/>
+            <w10:borderright type="single" width="8"/>
+          </v:shape>
+          <o:OLEObject Type="Link" ProgID="PowerPoint.Slide.8" ShapeID="_x0000_i1028" DrawAspect="Content" r:id="rId13" UpdateMode="Always">
+            <o:LinkType>EnhancedMetaFile</o:LinkType>
+            <o:LockedField>false</o:LockedField>
+          </o:OLEObject>
+        </w:object>
+      </w:r>
+    </w:p>
+    <w:p>
+      <w:pPr>
+        <w:pStyle w:val="Flietext"/>
+        <w:rPr>
+          <w:bCs/>
+        </w:rPr>
+      </w:pPr>
+      <w:r>
+        <w:rPr>
+          <w:b/>
+          <w:bCs/>
+        </w:rPr>
+        <w:t xml:space="preserve">Abbildung </w:t>
+      </w:r>
+      <w:r>
+        <w:rPr>
+          <w:b/>
+          <w:bCs/>
+        </w:rPr>
+        <w:fldChar w:fldCharType="begin"/>
+      </w:r>
+      <w:r>
+        <w:rPr>
+          <w:b/>
+          <w:bCs/>
+        </w:rPr>
+        <w:instrText xml:space="preserve"> SEQ Abbildung \* ARABIC </w:instrText>
+      </w:r>
+      <w:r>
+        <w:rPr>
+          <w:b/>
+          <w:bCs/>
+        </w:rPr>
+        <w:fldChar w:fldCharType="separate"/>
+      </w:r>
+      <w:r>
+        <w:rPr>
+          <w:b/>
+          <w:bCs/>
+          <w:noProof/>
+        </w:rPr>
+        <w:t>2</w:t>
+      </w:r>
+      <w:r>
+        <w:rPr>
+          <w:b/>
+          <w:bCs/>
+        </w:rPr>
+        <w:fldChar w:fldCharType="end"/>
+      </w:r>
+      <w:r>
+        <w:rPr>
+          <w:b/>
+          <w:bCs/>
+        </w:rPr>
+        <w:t>,</w:t>
+      </w:r>
+      <w:r>
+        <w:rPr>
+          <w:bCs/>
+        </w:rPr>
+        <w:t xml:space="preserve"> Klassendiagramm </w:t>
+      </w:r>
+      <w:proofErr w:type="spellStart"/>
+      <w:r>
+        <w:rPr>
+          <w:bCs/>
+        </w:rPr>
+        <w:t>Typescript</w:t>
+      </w:r>
+      <w:proofErr w:type="spellEnd"/>
+      <w:r>
+        <w:rPr>
+          <w:bCs/>
+        </w:rPr>
         <w:t xml:space="preserve"> Quellcode</w:t>
       </w:r>
     </w:p>
     <w:p>
       <w:pPr>
         <w:pStyle w:val="Flietext"/>
+        <w:rPr>
+          <w:bCs/>
+        </w:rPr>
+      </w:pPr>
+    </w:p>
+    <w:p>
+      <w:pPr>
+        <w:pStyle w:val="Flietext"/>
+        <w:rPr>
+          <w:bCs/>
+          <w:color w:val="auto"/>
+        </w:rPr>
+      </w:pPr>
+    </w:p>
+    <w:p>
+      <w:pPr>
+        <w:pStyle w:val="Flietext"/>
       </w:pPr>
     </w:p>
     <w:p>
       <w:pPr>
         <w:pStyle w:val="berschrift2"/>
       </w:pPr>
-      <w:bookmarkStart w:id="14" w:name="_Toc150589727"/>
       <w:r>
         <w:t>Installationsanleitung</w:t>
       </w:r>
@@ -2720,27 +3439,6 @@
       <w:pPr>
         <w:pStyle w:val="Flietext"/>
       </w:pPr>
-      <w:r>
-        <w:t>Wie ist das Programm ausführbar</w:t>
-      </w:r>
-    </w:p>
-    <w:p>
-      <w:pPr>
-        <w:pStyle w:val="Flietext"/>
-      </w:pPr>
-      <w:proofErr w:type="spellStart"/>
-      <w:r>
-        <w:t>Build</w:t>
-      </w:r>
-      <w:proofErr w:type="spellEnd"/>
-    </w:p>
-    <w:p>
-      <w:pPr>
-        <w:pStyle w:val="Flietext"/>
-      </w:pPr>
-      <w:r>
-        <w:t>Quellcode</w:t>
-      </w:r>
     </w:p>
     <w:p>
       <w:pPr>
@@ -5984,6 +6682,25 @@
       <w:szCs w:val="21"/>
     </w:rPr>
   </w:style>
+  <w:style w:type="paragraph" w:styleId="Beschriftung">
+    <w:name w:val="caption"/>
+    <w:basedOn w:val="Standard"/>
+    <w:next w:val="Standard"/>
+    <w:uiPriority w:val="35"/>
+    <w:unhideWhenUsed/>
+    <w:qFormat/>
+    <w:rsid w:val="00172F43"/>
+    <w:pPr>
+      <w:spacing w:line="240" w:lineRule="auto"/>
+    </w:pPr>
+    <w:rPr>
+      <w:i/>
+      <w:iCs/>
+      <w:color w:val="1F497D" w:themeColor="text2"/>
+      <w:sz w:val="18"/>
+      <w:szCs w:val="18"/>
+    </w:rPr>
+  </w:style>
 </w:styles>
 </file>
 

</xml_diff>

<commit_message>
nahezu fertig in Evaluierung Diagramme vervollständigt
</commit_message>
<xml_diff>
--- a/Dokumentation/Sporer_Beleg.docx
+++ b/Dokumentation/Sporer_Beleg.docx
@@ -577,7 +577,6 @@
           <w:rFonts w:ascii="Arial" w:hAnsi="Arial"/>
           <w:b/>
           <w:color w:val="000000" w:themeColor="text1"/>
-          <w:sz w:val="32"/>
         </w:rPr>
       </w:pPr>
       <w:r>
@@ -588,35 +587,25 @@
       <w:pPr>
         <w:pStyle w:val="berschrift"/>
       </w:pPr>
-      <w:bookmarkStart w:id="0" w:name="_Toc150589713"/>
-      <w:r>
-        <w:lastRenderedPageBreak/>
-        <w:t>Vorwort</w:t>
-      </w:r>
-      <w:bookmarkEnd w:id="0"/>
-    </w:p>
-    <w:p>
-      <w:r>
-        <w:br w:type="page"/>
-      </w:r>
-    </w:p>
-    <w:p>
-      <w:pPr>
-        <w:pStyle w:val="berschrift"/>
-      </w:pPr>
-      <w:bookmarkStart w:id="1" w:name="_Toc150589714"/>
+      <w:bookmarkStart w:id="0" w:name="_Toc150887892"/>
       <w:r>
         <w:lastRenderedPageBreak/>
         <w:t>Inhaltsverzeichnis</w:t>
       </w:r>
-      <w:bookmarkEnd w:id="1"/>
+      <w:bookmarkEnd w:id="0"/>
+    </w:p>
+    <w:p>
+      <w:pPr>
+        <w:pStyle w:val="Flietext"/>
+      </w:pPr>
     </w:p>
     <w:p>
       <w:pPr>
         <w:pStyle w:val="Verzeichnis1"/>
         <w:rPr>
           <w:rFonts w:eastAsiaTheme="minorEastAsia"/>
-          <w:noProof/>
+          <w:b/>
+          <w:bCs/>
           <w:kern w:val="2"/>
           <w:lang w:eastAsia="de-DE"/>
           <w14:ligatures w14:val="standardContextual"/>
@@ -631,58 +620,66 @@
       <w:r>
         <w:fldChar w:fldCharType="separate"/>
       </w:r>
-      <w:hyperlink w:anchor="_Toc150589713" w:history="1">
+      <w:hyperlink w:anchor="_Toc150887892" w:history="1">
         <w:r>
           <w:rPr>
             <w:rStyle w:val="Hyperlink"/>
-            <w:noProof/>
-          </w:rPr>
-          <w:t>Vorwort</w:t>
-        </w:r>
-        <w:r>
-          <w:rPr>
-            <w:noProof/>
+            <w:b/>
+            <w:bCs/>
+          </w:rPr>
+          <w:t>Inhaltsverzeichnis</w:t>
+        </w:r>
+        <w:r>
+          <w:rPr>
+            <w:b/>
+            <w:bCs/>
             <w:webHidden/>
           </w:rPr>
           <w:tab/>
         </w:r>
         <w:r>
           <w:rPr>
-            <w:noProof/>
+            <w:b/>
+            <w:bCs/>
             <w:webHidden/>
           </w:rPr>
           <w:fldChar w:fldCharType="begin"/>
         </w:r>
         <w:r>
           <w:rPr>
-            <w:noProof/>
-            <w:webHidden/>
-          </w:rPr>
-          <w:instrText xml:space="preserve"> PAGEREF _Toc150589713 \h </w:instrText>
-        </w:r>
-        <w:r>
-          <w:rPr>
-            <w:noProof/>
-            <w:webHidden/>
-          </w:rPr>
-        </w:r>
-        <w:r>
-          <w:rPr>
-            <w:noProof/>
+            <w:b/>
+            <w:bCs/>
+            <w:webHidden/>
+          </w:rPr>
+          <w:instrText xml:space="preserve"> PAGEREF _Toc150887892 \h </w:instrText>
+        </w:r>
+        <w:r>
+          <w:rPr>
+            <w:b/>
+            <w:bCs/>
+            <w:webHidden/>
+          </w:rPr>
+        </w:r>
+        <w:r>
+          <w:rPr>
+            <w:b/>
+            <w:bCs/>
             <w:webHidden/>
           </w:rPr>
           <w:fldChar w:fldCharType="separate"/>
         </w:r>
         <w:r>
           <w:rPr>
-            <w:noProof/>
+            <w:b/>
+            <w:bCs/>
             <w:webHidden/>
           </w:rPr>
           <w:t>II</w:t>
         </w:r>
         <w:r>
           <w:rPr>
-            <w:noProof/>
+            <w:b/>
+            <w:bCs/>
             <w:webHidden/>
           </w:rPr>
           <w:fldChar w:fldCharType="end"/>
@@ -694,64 +691,73 @@
         <w:pStyle w:val="Verzeichnis1"/>
         <w:rPr>
           <w:rFonts w:eastAsiaTheme="minorEastAsia"/>
-          <w:noProof/>
+          <w:b/>
+          <w:bCs/>
           <w:kern w:val="2"/>
           <w:lang w:eastAsia="de-DE"/>
           <w14:ligatures w14:val="standardContextual"/>
         </w:rPr>
       </w:pPr>
-      <w:hyperlink w:anchor="_Toc150589714" w:history="1">
+      <w:hyperlink w:anchor="_Toc150887893" w:history="1">
         <w:r>
           <w:rPr>
             <w:rStyle w:val="Hyperlink"/>
-            <w:noProof/>
-          </w:rPr>
-          <w:t>Inhaltsverzeichnis</w:t>
-        </w:r>
-        <w:r>
-          <w:rPr>
-            <w:noProof/>
+            <w:b/>
+            <w:bCs/>
+          </w:rPr>
+          <w:t>Abbildungsverzeichnis</w:t>
+        </w:r>
+        <w:r>
+          <w:rPr>
+            <w:b/>
+            <w:bCs/>
             <w:webHidden/>
           </w:rPr>
           <w:tab/>
         </w:r>
         <w:r>
           <w:rPr>
-            <w:noProof/>
+            <w:b/>
+            <w:bCs/>
             <w:webHidden/>
           </w:rPr>
           <w:fldChar w:fldCharType="begin"/>
         </w:r>
         <w:r>
           <w:rPr>
-            <w:noProof/>
-            <w:webHidden/>
-          </w:rPr>
-          <w:instrText xml:space="preserve"> PAGEREF _Toc150589714 \h </w:instrText>
-        </w:r>
-        <w:r>
-          <w:rPr>
-            <w:noProof/>
-            <w:webHidden/>
-          </w:rPr>
-        </w:r>
-        <w:r>
-          <w:rPr>
-            <w:noProof/>
+            <w:b/>
+            <w:bCs/>
+            <w:webHidden/>
+          </w:rPr>
+          <w:instrText xml:space="preserve"> PAGEREF _Toc150887893 \h </w:instrText>
+        </w:r>
+        <w:r>
+          <w:rPr>
+            <w:b/>
+            <w:bCs/>
+            <w:webHidden/>
+          </w:rPr>
+        </w:r>
+        <w:r>
+          <w:rPr>
+            <w:b/>
+            <w:bCs/>
             <w:webHidden/>
           </w:rPr>
           <w:fldChar w:fldCharType="separate"/>
         </w:r>
         <w:r>
           <w:rPr>
-            <w:noProof/>
+            <w:b/>
+            <w:bCs/>
             <w:webHidden/>
           </w:rPr>
           <w:t>III</w:t>
         </w:r>
         <w:r>
           <w:rPr>
-            <w:noProof/>
+            <w:b/>
+            <w:bCs/>
             <w:webHidden/>
           </w:rPr>
           <w:fldChar w:fldCharType="end"/>
@@ -763,64 +769,73 @@
         <w:pStyle w:val="Verzeichnis1"/>
         <w:rPr>
           <w:rFonts w:eastAsiaTheme="minorEastAsia"/>
-          <w:noProof/>
+          <w:b/>
+          <w:bCs/>
           <w:kern w:val="2"/>
           <w:lang w:eastAsia="de-DE"/>
           <w14:ligatures w14:val="standardContextual"/>
         </w:rPr>
       </w:pPr>
-      <w:hyperlink w:anchor="_Toc150589715" w:history="1">
+      <w:hyperlink w:anchor="_Toc150887894" w:history="1">
         <w:r>
           <w:rPr>
             <w:rStyle w:val="Hyperlink"/>
-            <w:noProof/>
-          </w:rPr>
-          <w:t>Abbildungsverzeichnis</w:t>
-        </w:r>
-        <w:r>
-          <w:rPr>
-            <w:noProof/>
+            <w:b/>
+            <w:bCs/>
+          </w:rPr>
+          <w:t>Abkürzungsverzeichnis</w:t>
+        </w:r>
+        <w:r>
+          <w:rPr>
+            <w:b/>
+            <w:bCs/>
             <w:webHidden/>
           </w:rPr>
           <w:tab/>
         </w:r>
         <w:r>
           <w:rPr>
-            <w:noProof/>
+            <w:b/>
+            <w:bCs/>
             <w:webHidden/>
           </w:rPr>
           <w:fldChar w:fldCharType="begin"/>
         </w:r>
         <w:r>
           <w:rPr>
-            <w:noProof/>
-            <w:webHidden/>
-          </w:rPr>
-          <w:instrText xml:space="preserve"> PAGEREF _Toc150589715 \h </w:instrText>
-        </w:r>
-        <w:r>
-          <w:rPr>
-            <w:noProof/>
-            <w:webHidden/>
-          </w:rPr>
-        </w:r>
-        <w:r>
-          <w:rPr>
-            <w:noProof/>
+            <w:b/>
+            <w:bCs/>
+            <w:webHidden/>
+          </w:rPr>
+          <w:instrText xml:space="preserve"> PAGEREF _Toc150887894 \h </w:instrText>
+        </w:r>
+        <w:r>
+          <w:rPr>
+            <w:b/>
+            <w:bCs/>
+            <w:webHidden/>
+          </w:rPr>
+        </w:r>
+        <w:r>
+          <w:rPr>
+            <w:b/>
+            <w:bCs/>
             <w:webHidden/>
           </w:rPr>
           <w:fldChar w:fldCharType="separate"/>
         </w:r>
         <w:r>
           <w:rPr>
-            <w:noProof/>
+            <w:b/>
+            <w:bCs/>
             <w:webHidden/>
           </w:rPr>
           <w:t>IV</w:t>
         </w:r>
         <w:r>
           <w:rPr>
-            <w:noProof/>
+            <w:b/>
+            <w:bCs/>
             <w:webHidden/>
           </w:rPr>
           <w:fldChar w:fldCharType="end"/>
@@ -832,64 +847,92 @@
         <w:pStyle w:val="Verzeichnis1"/>
         <w:rPr>
           <w:rFonts w:eastAsiaTheme="minorEastAsia"/>
-          <w:noProof/>
+          <w:b/>
+          <w:bCs/>
           <w:kern w:val="2"/>
           <w:lang w:eastAsia="de-DE"/>
           <w14:ligatures w14:val="standardContextual"/>
         </w:rPr>
       </w:pPr>
-      <w:hyperlink w:anchor="_Toc150589716" w:history="1">
+      <w:hyperlink w:anchor="_Toc150887895" w:history="1">
         <w:r>
           <w:rPr>
             <w:rStyle w:val="Hyperlink"/>
-            <w:noProof/>
-          </w:rPr>
-          <w:t>Abkürzungsverzeichnis</w:t>
-        </w:r>
-        <w:r>
-          <w:rPr>
-            <w:noProof/>
-            <w:webHidden/>
+            <w:b/>
+            <w:bCs/>
+          </w:rPr>
+          <w:t>1.</w:t>
+        </w:r>
+        <w:r>
+          <w:rPr>
+            <w:rFonts w:eastAsiaTheme="minorEastAsia"/>
+            <w:b/>
+            <w:bCs/>
+            <w:kern w:val="2"/>
+            <w:lang w:eastAsia="de-DE"/>
+            <w14:ligatures w14:val="standardContextual"/>
           </w:rPr>
           <w:tab/>
         </w:r>
         <w:r>
           <w:rPr>
-            <w:noProof/>
+            <w:rStyle w:val="Hyperlink"/>
+            <w:b/>
+            <w:bCs/>
+          </w:rPr>
+          <w:t>Zielsetzung</w:t>
+        </w:r>
+        <w:r>
+          <w:rPr>
+            <w:b/>
+            <w:bCs/>
+            <w:webHidden/>
+          </w:rPr>
+          <w:tab/>
+        </w:r>
+        <w:r>
+          <w:rPr>
+            <w:b/>
+            <w:bCs/>
             <w:webHidden/>
           </w:rPr>
           <w:fldChar w:fldCharType="begin"/>
         </w:r>
         <w:r>
           <w:rPr>
-            <w:noProof/>
-            <w:webHidden/>
-          </w:rPr>
-          <w:instrText xml:space="preserve"> PAGEREF _Toc150589716 \h </w:instrText>
-        </w:r>
-        <w:r>
-          <w:rPr>
-            <w:noProof/>
-            <w:webHidden/>
-          </w:rPr>
-        </w:r>
-        <w:r>
-          <w:rPr>
-            <w:noProof/>
+            <w:b/>
+            <w:bCs/>
+            <w:webHidden/>
+          </w:rPr>
+          <w:instrText xml:space="preserve"> PAGEREF _Toc150887895 \h </w:instrText>
+        </w:r>
+        <w:r>
+          <w:rPr>
+            <w:b/>
+            <w:bCs/>
+            <w:webHidden/>
+          </w:rPr>
+        </w:r>
+        <w:r>
+          <w:rPr>
+            <w:b/>
+            <w:bCs/>
             <w:webHidden/>
           </w:rPr>
           <w:fldChar w:fldCharType="separate"/>
         </w:r>
         <w:r>
           <w:rPr>
-            <w:noProof/>
-            <w:webHidden/>
-          </w:rPr>
-          <w:t>V</w:t>
-        </w:r>
-        <w:r>
-          <w:rPr>
-            <w:noProof/>
+            <w:b/>
+            <w:bCs/>
+            <w:webHidden/>
+          </w:rPr>
+          <w:t>1</w:t>
+        </w:r>
+        <w:r>
+          <w:rPr>
+            <w:b/>
+            <w:bCs/>
             <w:webHidden/>
           </w:rPr>
           <w:fldChar w:fldCharType="end"/>
@@ -901,24 +944,27 @@
         <w:pStyle w:val="Verzeichnis1"/>
         <w:rPr>
           <w:rFonts w:eastAsiaTheme="minorEastAsia"/>
-          <w:noProof/>
+          <w:b/>
+          <w:bCs/>
           <w:kern w:val="2"/>
           <w:lang w:eastAsia="de-DE"/>
           <w14:ligatures w14:val="standardContextual"/>
         </w:rPr>
       </w:pPr>
-      <w:hyperlink w:anchor="_Toc150589717" w:history="1">
+      <w:hyperlink w:anchor="_Toc150887896" w:history="1">
         <w:r>
           <w:rPr>
             <w:rStyle w:val="Hyperlink"/>
-            <w:noProof/>
-          </w:rPr>
-          <w:t>1.</w:t>
+            <w:b/>
+            <w:bCs/>
+          </w:rPr>
+          <w:t>2.</w:t>
         </w:r>
         <w:r>
           <w:rPr>
             <w:rFonts w:eastAsiaTheme="minorEastAsia"/>
-            <w:noProof/>
+            <w:b/>
+            <w:bCs/>
             <w:kern w:val="2"/>
             <w:lang w:eastAsia="de-DE"/>
             <w14:ligatures w14:val="standardContextual"/>
@@ -928,54 +974,62 @@
         <w:r>
           <w:rPr>
             <w:rStyle w:val="Hyperlink"/>
-            <w:noProof/>
-          </w:rPr>
-          <w:t>Zielsetzung</w:t>
-        </w:r>
-        <w:r>
-          <w:rPr>
-            <w:noProof/>
+            <w:b/>
+            <w:bCs/>
+          </w:rPr>
+          <w:t>Grundlagen</w:t>
+        </w:r>
+        <w:r>
+          <w:rPr>
+            <w:b/>
+            <w:bCs/>
             <w:webHidden/>
           </w:rPr>
           <w:tab/>
         </w:r>
         <w:r>
           <w:rPr>
-            <w:noProof/>
+            <w:b/>
+            <w:bCs/>
             <w:webHidden/>
           </w:rPr>
           <w:fldChar w:fldCharType="begin"/>
         </w:r>
         <w:r>
           <w:rPr>
-            <w:noProof/>
-            <w:webHidden/>
-          </w:rPr>
-          <w:instrText xml:space="preserve"> PAGEREF _Toc150589717 \h </w:instrText>
-        </w:r>
-        <w:r>
-          <w:rPr>
-            <w:noProof/>
-            <w:webHidden/>
-          </w:rPr>
-        </w:r>
-        <w:r>
-          <w:rPr>
-            <w:noProof/>
+            <w:b/>
+            <w:bCs/>
+            <w:webHidden/>
+          </w:rPr>
+          <w:instrText xml:space="preserve"> PAGEREF _Toc150887896 \h </w:instrText>
+        </w:r>
+        <w:r>
+          <w:rPr>
+            <w:b/>
+            <w:bCs/>
+            <w:webHidden/>
+          </w:rPr>
+        </w:r>
+        <w:r>
+          <w:rPr>
+            <w:b/>
+            <w:bCs/>
             <w:webHidden/>
           </w:rPr>
           <w:fldChar w:fldCharType="separate"/>
         </w:r>
         <w:r>
           <w:rPr>
-            <w:noProof/>
-            <w:webHidden/>
-          </w:rPr>
-          <w:t>1</w:t>
-        </w:r>
-        <w:r>
-          <w:rPr>
-            <w:noProof/>
+            <w:b/>
+            <w:bCs/>
+            <w:webHidden/>
+          </w:rPr>
+          <w:t>2</w:t>
+        </w:r>
+        <w:r>
+          <w:rPr>
+            <w:b/>
+            <w:bCs/>
             <w:webHidden/>
           </w:rPr>
           <w:fldChar w:fldCharType="end"/>
@@ -987,24 +1041,21 @@
         <w:pStyle w:val="Verzeichnis1"/>
         <w:rPr>
           <w:rFonts w:eastAsiaTheme="minorEastAsia"/>
-          <w:noProof/>
           <w:kern w:val="2"/>
           <w:lang w:eastAsia="de-DE"/>
           <w14:ligatures w14:val="standardContextual"/>
         </w:rPr>
       </w:pPr>
-      <w:hyperlink w:anchor="_Toc150589718" w:history="1">
+      <w:hyperlink w:anchor="_Toc150887897" w:history="1">
         <w:r>
           <w:rPr>
             <w:rStyle w:val="Hyperlink"/>
-            <w:noProof/>
-          </w:rPr>
-          <w:t>2.</w:t>
+          </w:rPr>
+          <w:t>2.1.</w:t>
         </w:r>
         <w:r>
           <w:rPr>
             <w:rFonts w:eastAsiaTheme="minorEastAsia"/>
-            <w:noProof/>
             <w:kern w:val="2"/>
             <w:lang w:eastAsia="de-DE"/>
             <w14:ligatures w14:val="standardContextual"/>
@@ -1014,54 +1065,46 @@
         <w:r>
           <w:rPr>
             <w:rStyle w:val="Hyperlink"/>
-            <w:noProof/>
-          </w:rPr>
-          <w:t>Grundlagen</w:t>
-        </w:r>
-        <w:r>
-          <w:rPr>
-            <w:noProof/>
+          </w:rPr>
+          <w:t>Programmierumgebung</w:t>
+        </w:r>
+        <w:r>
+          <w:rPr>
             <w:webHidden/>
           </w:rPr>
           <w:tab/>
         </w:r>
         <w:r>
           <w:rPr>
-            <w:noProof/>
             <w:webHidden/>
           </w:rPr>
           <w:fldChar w:fldCharType="begin"/>
         </w:r>
         <w:r>
           <w:rPr>
-            <w:noProof/>
-            <w:webHidden/>
-          </w:rPr>
-          <w:instrText xml:space="preserve"> PAGEREF _Toc150589718 \h </w:instrText>
-        </w:r>
-        <w:r>
-          <w:rPr>
-            <w:noProof/>
-            <w:webHidden/>
-          </w:rPr>
-        </w:r>
-        <w:r>
-          <w:rPr>
-            <w:noProof/>
+            <w:webHidden/>
+          </w:rPr>
+          <w:instrText xml:space="preserve"> PAGEREF _Toc150887897 \h </w:instrText>
+        </w:r>
+        <w:r>
+          <w:rPr>
+            <w:webHidden/>
+          </w:rPr>
+        </w:r>
+        <w:r>
+          <w:rPr>
             <w:webHidden/>
           </w:rPr>
           <w:fldChar w:fldCharType="separate"/>
         </w:r>
         <w:r>
           <w:rPr>
-            <w:noProof/>
             <w:webHidden/>
           </w:rPr>
           <w:t>2</w:t>
         </w:r>
         <w:r>
           <w:rPr>
-            <w:noProof/>
             <w:webHidden/>
           </w:rPr>
           <w:fldChar w:fldCharType="end"/>
@@ -1073,24 +1116,21 @@
         <w:pStyle w:val="Verzeichnis1"/>
         <w:rPr>
           <w:rFonts w:eastAsiaTheme="minorEastAsia"/>
-          <w:noProof/>
           <w:kern w:val="2"/>
           <w:lang w:eastAsia="de-DE"/>
           <w14:ligatures w14:val="standardContextual"/>
         </w:rPr>
       </w:pPr>
-      <w:hyperlink w:anchor="_Toc150589719" w:history="1">
+      <w:hyperlink w:anchor="_Toc150887898" w:history="1">
         <w:r>
           <w:rPr>
             <w:rStyle w:val="Hyperlink"/>
-            <w:noProof/>
-          </w:rPr>
-          <w:t>2.1.</w:t>
+          </w:rPr>
+          <w:t>2.2.</w:t>
         </w:r>
         <w:r>
           <w:rPr>
             <w:rFonts w:eastAsiaTheme="minorEastAsia"/>
-            <w:noProof/>
             <w:kern w:val="2"/>
             <w:lang w:eastAsia="de-DE"/>
             <w14:ligatures w14:val="standardContextual"/>
@@ -1100,54 +1140,46 @@
         <w:r>
           <w:rPr>
             <w:rStyle w:val="Hyperlink"/>
-            <w:noProof/>
-          </w:rPr>
-          <w:t>Programmierumgebung</w:t>
-        </w:r>
-        <w:r>
-          <w:rPr>
-            <w:noProof/>
+          </w:rPr>
+          <w:t>Das Three.js-Modul</w:t>
+        </w:r>
+        <w:r>
+          <w:rPr>
             <w:webHidden/>
           </w:rPr>
           <w:tab/>
         </w:r>
         <w:r>
           <w:rPr>
-            <w:noProof/>
             <w:webHidden/>
           </w:rPr>
           <w:fldChar w:fldCharType="begin"/>
         </w:r>
         <w:r>
           <w:rPr>
-            <w:noProof/>
-            <w:webHidden/>
-          </w:rPr>
-          <w:instrText xml:space="preserve"> PAGEREF _Toc150589719 \h </w:instrText>
-        </w:r>
-        <w:r>
-          <w:rPr>
-            <w:noProof/>
-            <w:webHidden/>
-          </w:rPr>
-        </w:r>
-        <w:r>
-          <w:rPr>
-            <w:noProof/>
+            <w:webHidden/>
+          </w:rPr>
+          <w:instrText xml:space="preserve"> PAGEREF _Toc150887898 \h </w:instrText>
+        </w:r>
+        <w:r>
+          <w:rPr>
+            <w:webHidden/>
+          </w:rPr>
+        </w:r>
+        <w:r>
+          <w:rPr>
             <w:webHidden/>
           </w:rPr>
           <w:fldChar w:fldCharType="separate"/>
         </w:r>
         <w:r>
           <w:rPr>
-            <w:noProof/>
             <w:webHidden/>
           </w:rPr>
           <w:t>2</w:t>
         </w:r>
         <w:r>
           <w:rPr>
-            <w:noProof/>
             <w:webHidden/>
           </w:rPr>
           <w:fldChar w:fldCharType="end"/>
@@ -1159,24 +1191,21 @@
         <w:pStyle w:val="Verzeichnis1"/>
         <w:rPr>
           <w:rFonts w:eastAsiaTheme="minorEastAsia"/>
-          <w:noProof/>
           <w:kern w:val="2"/>
           <w:lang w:eastAsia="de-DE"/>
           <w14:ligatures w14:val="standardContextual"/>
         </w:rPr>
       </w:pPr>
-      <w:hyperlink w:anchor="_Toc150589720" w:history="1">
+      <w:hyperlink w:anchor="_Toc150887899" w:history="1">
         <w:r>
           <w:rPr>
             <w:rStyle w:val="Hyperlink"/>
-            <w:noProof/>
-          </w:rPr>
-          <w:t>2.2.</w:t>
+          </w:rPr>
+          <w:t>2.2.1.</w:t>
         </w:r>
         <w:r>
           <w:rPr>
             <w:rFonts w:eastAsiaTheme="minorEastAsia"/>
-            <w:noProof/>
             <w:kern w:val="2"/>
             <w:lang w:eastAsia="de-DE"/>
             <w14:ligatures w14:val="standardContextual"/>
@@ -1186,54 +1215,46 @@
         <w:r>
           <w:rPr>
             <w:rStyle w:val="Hyperlink"/>
-            <w:noProof/>
-          </w:rPr>
-          <w:t>Das Three.js-Modul</w:t>
-        </w:r>
-        <w:r>
-          <w:rPr>
-            <w:noProof/>
+          </w:rPr>
+          <w:t>WebGL</w:t>
+        </w:r>
+        <w:r>
+          <w:rPr>
             <w:webHidden/>
           </w:rPr>
           <w:tab/>
         </w:r>
         <w:r>
           <w:rPr>
-            <w:noProof/>
             <w:webHidden/>
           </w:rPr>
           <w:fldChar w:fldCharType="begin"/>
         </w:r>
         <w:r>
           <w:rPr>
-            <w:noProof/>
-            <w:webHidden/>
-          </w:rPr>
-          <w:instrText xml:space="preserve"> PAGEREF _Toc150589720 \h </w:instrText>
-        </w:r>
-        <w:r>
-          <w:rPr>
-            <w:noProof/>
-            <w:webHidden/>
-          </w:rPr>
-        </w:r>
-        <w:r>
-          <w:rPr>
-            <w:noProof/>
+            <w:webHidden/>
+          </w:rPr>
+          <w:instrText xml:space="preserve"> PAGEREF _Toc150887899 \h </w:instrText>
+        </w:r>
+        <w:r>
+          <w:rPr>
+            <w:webHidden/>
+          </w:rPr>
+        </w:r>
+        <w:r>
+          <w:rPr>
             <w:webHidden/>
           </w:rPr>
           <w:fldChar w:fldCharType="separate"/>
         </w:r>
         <w:r>
           <w:rPr>
-            <w:noProof/>
             <w:webHidden/>
           </w:rPr>
           <w:t>2</w:t>
         </w:r>
         <w:r>
           <w:rPr>
-            <w:noProof/>
             <w:webHidden/>
           </w:rPr>
           <w:fldChar w:fldCharType="end"/>
@@ -1245,24 +1266,21 @@
         <w:pStyle w:val="Verzeichnis1"/>
         <w:rPr>
           <w:rFonts w:eastAsiaTheme="minorEastAsia"/>
-          <w:noProof/>
           <w:kern w:val="2"/>
           <w:lang w:eastAsia="de-DE"/>
           <w14:ligatures w14:val="standardContextual"/>
         </w:rPr>
       </w:pPr>
-      <w:hyperlink w:anchor="_Toc150589721" w:history="1">
+      <w:hyperlink w:anchor="_Toc150887900" w:history="1">
         <w:r>
           <w:rPr>
             <w:rStyle w:val="Hyperlink"/>
-            <w:noProof/>
-          </w:rPr>
-          <w:t>2.2.1.</w:t>
+          </w:rPr>
+          <w:t>2.2.2.</w:t>
         </w:r>
         <w:r>
           <w:rPr>
             <w:rFonts w:eastAsiaTheme="minorEastAsia"/>
-            <w:noProof/>
             <w:kern w:val="2"/>
             <w:lang w:eastAsia="de-DE"/>
             <w14:ligatures w14:val="standardContextual"/>
@@ -1272,54 +1290,46 @@
         <w:r>
           <w:rPr>
             <w:rStyle w:val="Hyperlink"/>
-            <w:noProof/>
-          </w:rPr>
-          <w:t>WebGL</w:t>
-        </w:r>
-        <w:r>
-          <w:rPr>
-            <w:noProof/>
+          </w:rPr>
+          <w:t>Three.js</w:t>
+        </w:r>
+        <w:r>
+          <w:rPr>
             <w:webHidden/>
           </w:rPr>
           <w:tab/>
         </w:r>
         <w:r>
           <w:rPr>
-            <w:noProof/>
             <w:webHidden/>
           </w:rPr>
           <w:fldChar w:fldCharType="begin"/>
         </w:r>
         <w:r>
           <w:rPr>
-            <w:noProof/>
-            <w:webHidden/>
-          </w:rPr>
-          <w:instrText xml:space="preserve"> PAGEREF _Toc150589721 \h </w:instrText>
-        </w:r>
-        <w:r>
-          <w:rPr>
-            <w:noProof/>
-            <w:webHidden/>
-          </w:rPr>
-        </w:r>
-        <w:r>
-          <w:rPr>
-            <w:noProof/>
+            <w:webHidden/>
+          </w:rPr>
+          <w:instrText xml:space="preserve"> PAGEREF _Toc150887900 \h </w:instrText>
+        </w:r>
+        <w:r>
+          <w:rPr>
+            <w:webHidden/>
+          </w:rPr>
+        </w:r>
+        <w:r>
+          <w:rPr>
             <w:webHidden/>
           </w:rPr>
           <w:fldChar w:fldCharType="separate"/>
         </w:r>
         <w:r>
           <w:rPr>
-            <w:noProof/>
             <w:webHidden/>
           </w:rPr>
           <w:t>2</w:t>
         </w:r>
         <w:r>
           <w:rPr>
-            <w:noProof/>
             <w:webHidden/>
           </w:rPr>
           <w:fldChar w:fldCharType="end"/>
@@ -1331,24 +1341,21 @@
         <w:pStyle w:val="Verzeichnis1"/>
         <w:rPr>
           <w:rFonts w:eastAsiaTheme="minorEastAsia"/>
-          <w:noProof/>
           <w:kern w:val="2"/>
           <w:lang w:eastAsia="de-DE"/>
           <w14:ligatures w14:val="standardContextual"/>
         </w:rPr>
       </w:pPr>
-      <w:hyperlink w:anchor="_Toc150589722" w:history="1">
+      <w:hyperlink w:anchor="_Toc150887901" w:history="1">
         <w:r>
           <w:rPr>
             <w:rStyle w:val="Hyperlink"/>
-            <w:noProof/>
-          </w:rPr>
-          <w:t>2.2.2.</w:t>
+          </w:rPr>
+          <w:t>2.3.</w:t>
         </w:r>
         <w:r>
           <w:rPr>
             <w:rFonts w:eastAsiaTheme="minorEastAsia"/>
-            <w:noProof/>
             <w:kern w:val="2"/>
             <w:lang w:eastAsia="de-DE"/>
             <w14:ligatures w14:val="standardContextual"/>
@@ -1358,54 +1365,46 @@
         <w:r>
           <w:rPr>
             <w:rStyle w:val="Hyperlink"/>
-            <w:noProof/>
-          </w:rPr>
-          <w:t>Three.js</w:t>
-        </w:r>
-        <w:r>
-          <w:rPr>
-            <w:noProof/>
+          </w:rPr>
+          <w:t>Programmierstil</w:t>
+        </w:r>
+        <w:r>
+          <w:rPr>
             <w:webHidden/>
           </w:rPr>
           <w:tab/>
         </w:r>
         <w:r>
           <w:rPr>
-            <w:noProof/>
             <w:webHidden/>
           </w:rPr>
           <w:fldChar w:fldCharType="begin"/>
         </w:r>
         <w:r>
           <w:rPr>
-            <w:noProof/>
-            <w:webHidden/>
-          </w:rPr>
-          <w:instrText xml:space="preserve"> PAGEREF _Toc150589722 \h </w:instrText>
-        </w:r>
-        <w:r>
-          <w:rPr>
-            <w:noProof/>
-            <w:webHidden/>
-          </w:rPr>
-        </w:r>
-        <w:r>
-          <w:rPr>
-            <w:noProof/>
+            <w:webHidden/>
+          </w:rPr>
+          <w:instrText xml:space="preserve"> PAGEREF _Toc150887901 \h </w:instrText>
+        </w:r>
+        <w:r>
+          <w:rPr>
+            <w:webHidden/>
+          </w:rPr>
+        </w:r>
+        <w:r>
+          <w:rPr>
             <w:webHidden/>
           </w:rPr>
           <w:fldChar w:fldCharType="separate"/>
         </w:r>
         <w:r>
           <w:rPr>
-            <w:noProof/>
             <w:webHidden/>
           </w:rPr>
           <w:t>2</w:t>
         </w:r>
         <w:r>
           <w:rPr>
-            <w:noProof/>
             <w:webHidden/>
           </w:rPr>
           <w:fldChar w:fldCharType="end"/>
@@ -1417,24 +1416,27 @@
         <w:pStyle w:val="Verzeichnis1"/>
         <w:rPr>
           <w:rFonts w:eastAsiaTheme="minorEastAsia"/>
-          <w:noProof/>
+          <w:b/>
+          <w:bCs/>
           <w:kern w:val="2"/>
           <w:lang w:eastAsia="de-DE"/>
           <w14:ligatures w14:val="standardContextual"/>
         </w:rPr>
       </w:pPr>
-      <w:hyperlink w:anchor="_Toc150589723" w:history="1">
+      <w:hyperlink w:anchor="_Toc150887902" w:history="1">
         <w:r>
           <w:rPr>
             <w:rStyle w:val="Hyperlink"/>
-            <w:noProof/>
-          </w:rPr>
-          <w:t>2.3.</w:t>
+            <w:b/>
+            <w:bCs/>
+          </w:rPr>
+          <w:t>3.</w:t>
         </w:r>
         <w:r>
           <w:rPr>
             <w:rFonts w:eastAsiaTheme="minorEastAsia"/>
-            <w:noProof/>
+            <w:b/>
+            <w:bCs/>
             <w:kern w:val="2"/>
             <w:lang w:eastAsia="de-DE"/>
             <w14:ligatures w14:val="standardContextual"/>
@@ -1444,54 +1446,62 @@
         <w:r>
           <w:rPr>
             <w:rStyle w:val="Hyperlink"/>
-            <w:noProof/>
-          </w:rPr>
-          <w:t>Programmierstil</w:t>
-        </w:r>
-        <w:r>
-          <w:rPr>
-            <w:noProof/>
+            <w:b/>
+            <w:bCs/>
+          </w:rPr>
+          <w:t>Evaluierung</w:t>
+        </w:r>
+        <w:r>
+          <w:rPr>
+            <w:b/>
+            <w:bCs/>
             <w:webHidden/>
           </w:rPr>
           <w:tab/>
         </w:r>
         <w:r>
           <w:rPr>
-            <w:noProof/>
+            <w:b/>
+            <w:bCs/>
             <w:webHidden/>
           </w:rPr>
           <w:fldChar w:fldCharType="begin"/>
         </w:r>
         <w:r>
           <w:rPr>
-            <w:noProof/>
-            <w:webHidden/>
-          </w:rPr>
-          <w:instrText xml:space="preserve"> PAGEREF _Toc150589723 \h </w:instrText>
-        </w:r>
-        <w:r>
-          <w:rPr>
-            <w:noProof/>
-            <w:webHidden/>
-          </w:rPr>
-        </w:r>
-        <w:r>
-          <w:rPr>
-            <w:noProof/>
+            <w:b/>
+            <w:bCs/>
+            <w:webHidden/>
+          </w:rPr>
+          <w:instrText xml:space="preserve"> PAGEREF _Toc150887902 \h </w:instrText>
+        </w:r>
+        <w:r>
+          <w:rPr>
+            <w:b/>
+            <w:bCs/>
+            <w:webHidden/>
+          </w:rPr>
+        </w:r>
+        <w:r>
+          <w:rPr>
+            <w:b/>
+            <w:bCs/>
             <w:webHidden/>
           </w:rPr>
           <w:fldChar w:fldCharType="separate"/>
         </w:r>
         <w:r>
           <w:rPr>
-            <w:noProof/>
-            <w:webHidden/>
-          </w:rPr>
-          <w:t>2</w:t>
-        </w:r>
-        <w:r>
-          <w:rPr>
-            <w:noProof/>
+            <w:b/>
+            <w:bCs/>
+            <w:webHidden/>
+          </w:rPr>
+          <w:t>3</w:t>
+        </w:r>
+        <w:r>
+          <w:rPr>
+            <w:b/>
+            <w:bCs/>
             <w:webHidden/>
           </w:rPr>
           <w:fldChar w:fldCharType="end"/>
@@ -1503,24 +1513,21 @@
         <w:pStyle w:val="Verzeichnis1"/>
         <w:rPr>
           <w:rFonts w:eastAsiaTheme="minorEastAsia"/>
-          <w:noProof/>
           <w:kern w:val="2"/>
           <w:lang w:eastAsia="de-DE"/>
           <w14:ligatures w14:val="standardContextual"/>
         </w:rPr>
       </w:pPr>
-      <w:hyperlink w:anchor="_Toc150589724" w:history="1">
+      <w:hyperlink w:anchor="_Toc150887903" w:history="1">
         <w:r>
           <w:rPr>
             <w:rStyle w:val="Hyperlink"/>
-            <w:noProof/>
-          </w:rPr>
-          <w:t>3.</w:t>
+          </w:rPr>
+          <w:t>3.1.</w:t>
         </w:r>
         <w:r>
           <w:rPr>
             <w:rFonts w:eastAsiaTheme="minorEastAsia"/>
-            <w:noProof/>
             <w:kern w:val="2"/>
             <w:lang w:eastAsia="de-DE"/>
             <w14:ligatures w14:val="standardContextual"/>
@@ -1530,54 +1537,46 @@
         <w:r>
           <w:rPr>
             <w:rStyle w:val="Hyperlink"/>
-            <w:noProof/>
-          </w:rPr>
-          <w:t>Evaluierung</w:t>
-        </w:r>
-        <w:r>
-          <w:rPr>
-            <w:noProof/>
+          </w:rPr>
+          <w:t>Visualisierungskonzept</w:t>
+        </w:r>
+        <w:r>
+          <w:rPr>
             <w:webHidden/>
           </w:rPr>
           <w:tab/>
         </w:r>
         <w:r>
           <w:rPr>
-            <w:noProof/>
             <w:webHidden/>
           </w:rPr>
           <w:fldChar w:fldCharType="begin"/>
         </w:r>
         <w:r>
           <w:rPr>
-            <w:noProof/>
-            <w:webHidden/>
-          </w:rPr>
-          <w:instrText xml:space="preserve"> PAGEREF _Toc150589724 \h </w:instrText>
-        </w:r>
-        <w:r>
-          <w:rPr>
-            <w:noProof/>
-            <w:webHidden/>
-          </w:rPr>
-        </w:r>
-        <w:r>
-          <w:rPr>
-            <w:noProof/>
+            <w:webHidden/>
+          </w:rPr>
+          <w:instrText xml:space="preserve"> PAGEREF _Toc150887903 \h </w:instrText>
+        </w:r>
+        <w:r>
+          <w:rPr>
+            <w:webHidden/>
+          </w:rPr>
+        </w:r>
+        <w:r>
+          <w:rPr>
             <w:webHidden/>
           </w:rPr>
           <w:fldChar w:fldCharType="separate"/>
         </w:r>
         <w:r>
           <w:rPr>
-            <w:noProof/>
             <w:webHidden/>
           </w:rPr>
           <w:t>3</w:t>
         </w:r>
         <w:r>
           <w:rPr>
-            <w:noProof/>
             <w:webHidden/>
           </w:rPr>
           <w:fldChar w:fldCharType="end"/>
@@ -1589,24 +1588,21 @@
         <w:pStyle w:val="Verzeichnis1"/>
         <w:rPr>
           <w:rFonts w:eastAsiaTheme="minorEastAsia"/>
-          <w:noProof/>
           <w:kern w:val="2"/>
           <w:lang w:eastAsia="de-DE"/>
           <w14:ligatures w14:val="standardContextual"/>
         </w:rPr>
       </w:pPr>
-      <w:hyperlink w:anchor="_Toc150589725" w:history="1">
+      <w:hyperlink w:anchor="_Toc150887904" w:history="1">
         <w:r>
           <w:rPr>
             <w:rStyle w:val="Hyperlink"/>
-            <w:noProof/>
-          </w:rPr>
-          <w:t>3.1.</w:t>
+          </w:rPr>
+          <w:t>3.2.</w:t>
         </w:r>
         <w:r>
           <w:rPr>
             <w:rFonts w:eastAsiaTheme="minorEastAsia"/>
-            <w:noProof/>
             <w:kern w:val="2"/>
             <w:lang w:eastAsia="de-DE"/>
             <w14:ligatures w14:val="standardContextual"/>
@@ -1616,54 +1612,46 @@
         <w:r>
           <w:rPr>
             <w:rStyle w:val="Hyperlink"/>
-            <w:noProof/>
-          </w:rPr>
-          <w:t>Visualisierungskonzept</w:t>
-        </w:r>
-        <w:r>
-          <w:rPr>
-            <w:noProof/>
+          </w:rPr>
+          <w:t>Umsetzung in Typescript</w:t>
+        </w:r>
+        <w:r>
+          <w:rPr>
             <w:webHidden/>
           </w:rPr>
           <w:tab/>
         </w:r>
         <w:r>
           <w:rPr>
-            <w:noProof/>
             <w:webHidden/>
           </w:rPr>
           <w:fldChar w:fldCharType="begin"/>
         </w:r>
         <w:r>
           <w:rPr>
-            <w:noProof/>
-            <w:webHidden/>
-          </w:rPr>
-          <w:instrText xml:space="preserve"> PAGEREF _Toc150589725 \h </w:instrText>
-        </w:r>
-        <w:r>
-          <w:rPr>
-            <w:noProof/>
-            <w:webHidden/>
-          </w:rPr>
-        </w:r>
-        <w:r>
-          <w:rPr>
-            <w:noProof/>
+            <w:webHidden/>
+          </w:rPr>
+          <w:instrText xml:space="preserve"> PAGEREF _Toc150887904 \h </w:instrText>
+        </w:r>
+        <w:r>
+          <w:rPr>
+            <w:webHidden/>
+          </w:rPr>
+        </w:r>
+        <w:r>
+          <w:rPr>
             <w:webHidden/>
           </w:rPr>
           <w:fldChar w:fldCharType="separate"/>
         </w:r>
         <w:r>
           <w:rPr>
-            <w:noProof/>
             <w:webHidden/>
           </w:rPr>
           <w:t>3</w:t>
         </w:r>
         <w:r>
           <w:rPr>
-            <w:noProof/>
             <w:webHidden/>
           </w:rPr>
           <w:fldChar w:fldCharType="end"/>
@@ -1675,24 +1663,21 @@
         <w:pStyle w:val="Verzeichnis1"/>
         <w:rPr>
           <w:rFonts w:eastAsiaTheme="minorEastAsia"/>
-          <w:noProof/>
           <w:kern w:val="2"/>
           <w:lang w:eastAsia="de-DE"/>
           <w14:ligatures w14:val="standardContextual"/>
         </w:rPr>
       </w:pPr>
-      <w:hyperlink w:anchor="_Toc150589726" w:history="1">
+      <w:hyperlink w:anchor="_Toc150887905" w:history="1">
         <w:r>
           <w:rPr>
             <w:rStyle w:val="Hyperlink"/>
-            <w:noProof/>
-          </w:rPr>
-          <w:t>3.2.</w:t>
+          </w:rPr>
+          <w:t>3.3.</w:t>
         </w:r>
         <w:r>
           <w:rPr>
             <w:rFonts w:eastAsiaTheme="minorEastAsia"/>
-            <w:noProof/>
             <w:kern w:val="2"/>
             <w:lang w:eastAsia="de-DE"/>
             <w14:ligatures w14:val="standardContextual"/>
@@ -1702,54 +1687,46 @@
         <w:r>
           <w:rPr>
             <w:rStyle w:val="Hyperlink"/>
-            <w:noProof/>
-          </w:rPr>
-          <w:t>Umsetzung in Typescript</w:t>
-        </w:r>
-        <w:r>
-          <w:rPr>
-            <w:noProof/>
+          </w:rPr>
+          <w:t>Installationshinweis</w:t>
+        </w:r>
+        <w:r>
+          <w:rPr>
             <w:webHidden/>
           </w:rPr>
           <w:tab/>
         </w:r>
         <w:r>
           <w:rPr>
-            <w:noProof/>
             <w:webHidden/>
           </w:rPr>
           <w:fldChar w:fldCharType="begin"/>
         </w:r>
         <w:r>
           <w:rPr>
-            <w:noProof/>
-            <w:webHidden/>
-          </w:rPr>
-          <w:instrText xml:space="preserve"> PAGEREF _Toc150589726 \h </w:instrText>
-        </w:r>
-        <w:r>
-          <w:rPr>
-            <w:noProof/>
-            <w:webHidden/>
-          </w:rPr>
-        </w:r>
-        <w:r>
-          <w:rPr>
-            <w:noProof/>
+            <w:webHidden/>
+          </w:rPr>
+          <w:instrText xml:space="preserve"> PAGEREF _Toc150887905 \h </w:instrText>
+        </w:r>
+        <w:r>
+          <w:rPr>
+            <w:webHidden/>
+          </w:rPr>
+        </w:r>
+        <w:r>
+          <w:rPr>
             <w:webHidden/>
           </w:rPr>
           <w:fldChar w:fldCharType="separate"/>
         </w:r>
         <w:r>
           <w:rPr>
-            <w:noProof/>
-            <w:webHidden/>
-          </w:rPr>
-          <w:t>3</w:t>
-        </w:r>
-        <w:r>
-          <w:rPr>
-            <w:noProof/>
+            <w:webHidden/>
+          </w:rPr>
+          <w:t>6</w:t>
+        </w:r>
+        <w:r>
+          <w:rPr>
             <w:webHidden/>
           </w:rPr>
           <w:fldChar w:fldCharType="end"/>
@@ -1761,24 +1738,21 @@
         <w:pStyle w:val="Verzeichnis1"/>
         <w:rPr>
           <w:rFonts w:eastAsiaTheme="minorEastAsia"/>
-          <w:noProof/>
           <w:kern w:val="2"/>
           <w:lang w:eastAsia="de-DE"/>
           <w14:ligatures w14:val="standardContextual"/>
         </w:rPr>
       </w:pPr>
-      <w:hyperlink w:anchor="_Toc150589727" w:history="1">
+      <w:hyperlink w:anchor="_Toc150887906" w:history="1">
         <w:r>
           <w:rPr>
             <w:rStyle w:val="Hyperlink"/>
-            <w:noProof/>
-          </w:rPr>
-          <w:t>3.3.</w:t>
+          </w:rPr>
+          <w:t>3.4.</w:t>
         </w:r>
         <w:r>
           <w:rPr>
             <w:rFonts w:eastAsiaTheme="minorEastAsia"/>
-            <w:noProof/>
             <w:kern w:val="2"/>
             <w:lang w:eastAsia="de-DE"/>
             <w14:ligatures w14:val="standardContextual"/>
@@ -1788,54 +1762,46 @@
         <w:r>
           <w:rPr>
             <w:rStyle w:val="Hyperlink"/>
-            <w:noProof/>
-          </w:rPr>
-          <w:t>Installationsanleitung</w:t>
-        </w:r>
-        <w:r>
-          <w:rPr>
-            <w:noProof/>
+          </w:rPr>
+          <w:t>Musikvisualisierer</w:t>
+        </w:r>
+        <w:r>
+          <w:rPr>
             <w:webHidden/>
           </w:rPr>
           <w:tab/>
         </w:r>
         <w:r>
           <w:rPr>
-            <w:noProof/>
             <w:webHidden/>
           </w:rPr>
           <w:fldChar w:fldCharType="begin"/>
         </w:r>
         <w:r>
           <w:rPr>
-            <w:noProof/>
-            <w:webHidden/>
-          </w:rPr>
-          <w:instrText xml:space="preserve"> PAGEREF _Toc150589727 \h </w:instrText>
-        </w:r>
-        <w:r>
-          <w:rPr>
-            <w:noProof/>
-            <w:webHidden/>
-          </w:rPr>
-        </w:r>
-        <w:r>
-          <w:rPr>
-            <w:noProof/>
+            <w:webHidden/>
+          </w:rPr>
+          <w:instrText xml:space="preserve"> PAGEREF _Toc150887906 \h </w:instrText>
+        </w:r>
+        <w:r>
+          <w:rPr>
+            <w:webHidden/>
+          </w:rPr>
+        </w:r>
+        <w:r>
+          <w:rPr>
             <w:webHidden/>
           </w:rPr>
           <w:fldChar w:fldCharType="separate"/>
         </w:r>
         <w:r>
           <w:rPr>
-            <w:noProof/>
-            <w:webHidden/>
-          </w:rPr>
-          <w:t>3</w:t>
-        </w:r>
-        <w:r>
-          <w:rPr>
-            <w:noProof/>
+            <w:webHidden/>
+          </w:rPr>
+          <w:t>6</w:t>
+        </w:r>
+        <w:r>
+          <w:rPr>
             <w:webHidden/>
           </w:rPr>
           <w:fldChar w:fldCharType="end"/>
@@ -1847,24 +1813,27 @@
         <w:pStyle w:val="Verzeichnis1"/>
         <w:rPr>
           <w:rFonts w:eastAsiaTheme="minorEastAsia"/>
-          <w:noProof/>
+          <w:b/>
+          <w:bCs/>
           <w:kern w:val="2"/>
           <w:lang w:eastAsia="de-DE"/>
           <w14:ligatures w14:val="standardContextual"/>
         </w:rPr>
       </w:pPr>
-      <w:hyperlink w:anchor="_Toc150589728" w:history="1">
+      <w:hyperlink w:anchor="_Toc150887907" w:history="1">
         <w:r>
           <w:rPr>
             <w:rStyle w:val="Hyperlink"/>
-            <w:noProof/>
-          </w:rPr>
-          <w:t>3.4.</w:t>
+            <w:b/>
+            <w:bCs/>
+          </w:rPr>
+          <w:t>4.</w:t>
         </w:r>
         <w:r>
           <w:rPr>
             <w:rFonts w:eastAsiaTheme="minorEastAsia"/>
-            <w:noProof/>
+            <w:b/>
+            <w:bCs/>
             <w:kern w:val="2"/>
             <w:lang w:eastAsia="de-DE"/>
             <w14:ligatures w14:val="standardContextual"/>
@@ -1874,140 +1843,62 @@
         <w:r>
           <w:rPr>
             <w:rStyle w:val="Hyperlink"/>
-            <w:noProof/>
-          </w:rPr>
-          <w:t>Musikvisualisierer</w:t>
-        </w:r>
-        <w:r>
-          <w:rPr>
-            <w:noProof/>
+            <w:b/>
+            <w:bCs/>
+          </w:rPr>
+          <w:t>Fazit</w:t>
+        </w:r>
+        <w:r>
+          <w:rPr>
+            <w:b/>
+            <w:bCs/>
             <w:webHidden/>
           </w:rPr>
           <w:tab/>
         </w:r>
         <w:r>
           <w:rPr>
-            <w:noProof/>
+            <w:b/>
+            <w:bCs/>
             <w:webHidden/>
           </w:rPr>
           <w:fldChar w:fldCharType="begin"/>
         </w:r>
         <w:r>
           <w:rPr>
-            <w:noProof/>
-            <w:webHidden/>
-          </w:rPr>
-          <w:instrText xml:space="preserve"> PAGEREF _Toc150589728 \h </w:instrText>
-        </w:r>
-        <w:r>
-          <w:rPr>
-            <w:noProof/>
-            <w:webHidden/>
-          </w:rPr>
-        </w:r>
-        <w:r>
-          <w:rPr>
-            <w:noProof/>
+            <w:b/>
+            <w:bCs/>
+            <w:webHidden/>
+          </w:rPr>
+          <w:instrText xml:space="preserve"> PAGEREF _Toc150887907 \h </w:instrText>
+        </w:r>
+        <w:r>
+          <w:rPr>
+            <w:b/>
+            <w:bCs/>
+            <w:webHidden/>
+          </w:rPr>
+        </w:r>
+        <w:r>
+          <w:rPr>
+            <w:b/>
+            <w:bCs/>
             <w:webHidden/>
           </w:rPr>
           <w:fldChar w:fldCharType="separate"/>
         </w:r>
         <w:r>
           <w:rPr>
-            <w:noProof/>
-            <w:webHidden/>
-          </w:rPr>
-          <w:t>3</w:t>
-        </w:r>
-        <w:r>
-          <w:rPr>
-            <w:noProof/>
-            <w:webHidden/>
-          </w:rPr>
-          <w:fldChar w:fldCharType="end"/>
-        </w:r>
-      </w:hyperlink>
-    </w:p>
-    <w:p>
-      <w:pPr>
-        <w:pStyle w:val="Verzeichnis1"/>
-        <w:rPr>
-          <w:rFonts w:eastAsiaTheme="minorEastAsia"/>
-          <w:noProof/>
-          <w:kern w:val="2"/>
-          <w:lang w:eastAsia="de-DE"/>
-          <w14:ligatures w14:val="standardContextual"/>
-        </w:rPr>
-      </w:pPr>
-      <w:hyperlink w:anchor="_Toc150589729" w:history="1">
-        <w:r>
-          <w:rPr>
-            <w:rStyle w:val="Hyperlink"/>
-            <w:noProof/>
-          </w:rPr>
-          <w:t>4.</w:t>
-        </w:r>
-        <w:r>
-          <w:rPr>
-            <w:rFonts w:eastAsiaTheme="minorEastAsia"/>
-            <w:noProof/>
-            <w:kern w:val="2"/>
-            <w:lang w:eastAsia="de-DE"/>
-            <w14:ligatures w14:val="standardContextual"/>
-          </w:rPr>
-          <w:tab/>
-        </w:r>
-        <w:r>
-          <w:rPr>
-            <w:rStyle w:val="Hyperlink"/>
-            <w:noProof/>
-          </w:rPr>
-          <w:t>Fazit</w:t>
-        </w:r>
-        <w:r>
-          <w:rPr>
-            <w:noProof/>
-            <w:webHidden/>
-          </w:rPr>
-          <w:tab/>
-        </w:r>
-        <w:r>
-          <w:rPr>
-            <w:noProof/>
-            <w:webHidden/>
-          </w:rPr>
-          <w:fldChar w:fldCharType="begin"/>
-        </w:r>
-        <w:r>
-          <w:rPr>
-            <w:noProof/>
-            <w:webHidden/>
-          </w:rPr>
-          <w:instrText xml:space="preserve"> PAGEREF _Toc150589729 \h </w:instrText>
-        </w:r>
-        <w:r>
-          <w:rPr>
-            <w:noProof/>
-            <w:webHidden/>
-          </w:rPr>
-        </w:r>
-        <w:r>
-          <w:rPr>
-            <w:noProof/>
-            <w:webHidden/>
-          </w:rPr>
-          <w:fldChar w:fldCharType="separate"/>
-        </w:r>
-        <w:r>
-          <w:rPr>
-            <w:noProof/>
-            <w:webHidden/>
-          </w:rPr>
-          <w:t>4</w:t>
-        </w:r>
-        <w:r>
-          <w:rPr>
-            <w:noProof/>
+            <w:b/>
+            <w:bCs/>
+            <w:webHidden/>
+          </w:rPr>
+          <w:t>7</w:t>
+        </w:r>
+        <w:r>
+          <w:rPr>
+            <w:b/>
+            <w:bCs/>
             <w:webHidden/>
           </w:rPr>
           <w:fldChar w:fldCharType="end"/>
@@ -2039,12 +1930,268 @@
       <w:pPr>
         <w:pStyle w:val="berschrift"/>
       </w:pPr>
-      <w:bookmarkStart w:id="2" w:name="_Toc150589715"/>
+      <w:bookmarkStart w:id="1" w:name="_Toc150887893"/>
       <w:r>
         <w:lastRenderedPageBreak/>
         <w:t>Abbildungsverzeichnis</w:t>
       </w:r>
-      <w:bookmarkEnd w:id="2"/>
+      <w:bookmarkEnd w:id="1"/>
+    </w:p>
+    <w:p>
+      <w:pPr>
+        <w:pStyle w:val="Abbildungsverzeichnis"/>
+        <w:tabs>
+          <w:tab w:val="right" w:leader="dot" w:pos="9060"/>
+        </w:tabs>
+        <w:spacing w:line="312" w:lineRule="auto"/>
+        <w:rPr>
+          <w:rFonts w:ascii="Arial" w:hAnsi="Arial" w:cs="Arial"/>
+          <w:noProof/>
+          <w:sz w:val="24"/>
+          <w:szCs w:val="24"/>
+        </w:rPr>
+      </w:pPr>
+      <w:r>
+        <w:rPr>
+          <w:rFonts w:ascii="Arial" w:hAnsi="Arial" w:cs="Arial"/>
+          <w:sz w:val="24"/>
+          <w:szCs w:val="24"/>
+        </w:rPr>
+        <w:fldChar w:fldCharType="begin"/>
+      </w:r>
+      <w:r>
+        <w:rPr>
+          <w:rFonts w:ascii="Arial" w:hAnsi="Arial" w:cs="Arial"/>
+          <w:sz w:val="24"/>
+          <w:szCs w:val="24"/>
+        </w:rPr>
+        <w:instrText xml:space="preserve"> TOC \h \z \c "Abbildung" </w:instrText>
+      </w:r>
+      <w:r>
+        <w:rPr>
+          <w:rFonts w:ascii="Arial" w:hAnsi="Arial" w:cs="Arial"/>
+          <w:sz w:val="24"/>
+          <w:szCs w:val="24"/>
+        </w:rPr>
+        <w:fldChar w:fldCharType="separate"/>
+      </w:r>
+      <w:hyperlink w:anchor="_Toc150887951" w:history="1">
+        <w:r>
+          <w:rPr>
+            <w:rStyle w:val="Hyperlink"/>
+            <w:rFonts w:ascii="Arial" w:hAnsi="Arial" w:cs="Arial"/>
+            <w:b/>
+            <w:noProof/>
+            <w:sz w:val="24"/>
+            <w:szCs w:val="24"/>
+          </w:rPr>
+          <w:t>Abbildung 1,</w:t>
+        </w:r>
+        <w:r>
+          <w:rPr>
+            <w:rStyle w:val="Hyperlink"/>
+            <w:rFonts w:ascii="Arial" w:hAnsi="Arial" w:cs="Arial"/>
+            <w:noProof/>
+            <w:sz w:val="24"/>
+            <w:szCs w:val="24"/>
+          </w:rPr>
+          <w:t xml:space="preserve"> Verschachtelungs-Skizze der Programmcodedateien</w:t>
+        </w:r>
+        <w:r>
+          <w:rPr>
+            <w:rFonts w:ascii="Arial" w:hAnsi="Arial" w:cs="Arial"/>
+            <w:noProof/>
+            <w:webHidden/>
+            <w:sz w:val="24"/>
+            <w:szCs w:val="24"/>
+          </w:rPr>
+          <w:tab/>
+        </w:r>
+        <w:r>
+          <w:rPr>
+            <w:rFonts w:ascii="Arial" w:hAnsi="Arial" w:cs="Arial"/>
+            <w:noProof/>
+            <w:webHidden/>
+            <w:sz w:val="24"/>
+            <w:szCs w:val="24"/>
+          </w:rPr>
+          <w:fldChar w:fldCharType="begin"/>
+        </w:r>
+        <w:r>
+          <w:rPr>
+            <w:rFonts w:ascii="Arial" w:hAnsi="Arial" w:cs="Arial"/>
+            <w:noProof/>
+            <w:webHidden/>
+            <w:sz w:val="24"/>
+            <w:szCs w:val="24"/>
+          </w:rPr>
+          <w:instrText xml:space="preserve"> PAGEREF _Toc150887951 \h </w:instrText>
+        </w:r>
+        <w:r>
+          <w:rPr>
+            <w:rFonts w:ascii="Arial" w:hAnsi="Arial" w:cs="Arial"/>
+            <w:noProof/>
+            <w:webHidden/>
+            <w:sz w:val="24"/>
+            <w:szCs w:val="24"/>
+          </w:rPr>
+        </w:r>
+        <w:r>
+          <w:rPr>
+            <w:rFonts w:ascii="Arial" w:hAnsi="Arial" w:cs="Arial"/>
+            <w:noProof/>
+            <w:webHidden/>
+            <w:sz w:val="24"/>
+            <w:szCs w:val="24"/>
+          </w:rPr>
+          <w:fldChar w:fldCharType="separate"/>
+        </w:r>
+        <w:r>
+          <w:rPr>
+            <w:rFonts w:ascii="Arial" w:hAnsi="Arial" w:cs="Arial"/>
+            <w:noProof/>
+            <w:webHidden/>
+            <w:sz w:val="24"/>
+            <w:szCs w:val="24"/>
+          </w:rPr>
+          <w:t>4</w:t>
+        </w:r>
+        <w:r>
+          <w:rPr>
+            <w:rFonts w:ascii="Arial" w:hAnsi="Arial" w:cs="Arial"/>
+            <w:noProof/>
+            <w:webHidden/>
+            <w:sz w:val="24"/>
+            <w:szCs w:val="24"/>
+          </w:rPr>
+          <w:fldChar w:fldCharType="end"/>
+        </w:r>
+      </w:hyperlink>
+    </w:p>
+    <w:p>
+      <w:pPr>
+        <w:pStyle w:val="Abbildungsverzeichnis"/>
+        <w:tabs>
+          <w:tab w:val="right" w:leader="dot" w:pos="9060"/>
+        </w:tabs>
+        <w:spacing w:line="312" w:lineRule="auto"/>
+        <w:rPr>
+          <w:rFonts w:ascii="Arial" w:hAnsi="Arial" w:cs="Arial"/>
+          <w:noProof/>
+          <w:sz w:val="24"/>
+          <w:szCs w:val="24"/>
+        </w:rPr>
+      </w:pPr>
+      <w:hyperlink w:anchor="_Toc150887952" w:history="1">
+        <w:r>
+          <w:rPr>
+            <w:rStyle w:val="Hyperlink"/>
+            <w:rFonts w:ascii="Arial" w:hAnsi="Arial" w:cs="Arial"/>
+            <w:b/>
+            <w:bCs/>
+            <w:noProof/>
+            <w:sz w:val="24"/>
+            <w:szCs w:val="24"/>
+          </w:rPr>
+          <w:t>Abbildung 2,</w:t>
+        </w:r>
+        <w:r>
+          <w:rPr>
+            <w:rStyle w:val="Hyperlink"/>
+            <w:rFonts w:ascii="Arial" w:hAnsi="Arial" w:cs="Arial"/>
+            <w:bCs/>
+            <w:noProof/>
+            <w:sz w:val="24"/>
+            <w:szCs w:val="24"/>
+          </w:rPr>
+          <w:t xml:space="preserve"> Klassendiagramm Typescript Quellcode</w:t>
+        </w:r>
+        <w:r>
+          <w:rPr>
+            <w:rFonts w:ascii="Arial" w:hAnsi="Arial" w:cs="Arial"/>
+            <w:noProof/>
+            <w:webHidden/>
+            <w:sz w:val="24"/>
+            <w:szCs w:val="24"/>
+          </w:rPr>
+          <w:tab/>
+        </w:r>
+        <w:r>
+          <w:rPr>
+            <w:rFonts w:ascii="Arial" w:hAnsi="Arial" w:cs="Arial"/>
+            <w:noProof/>
+            <w:webHidden/>
+            <w:sz w:val="24"/>
+            <w:szCs w:val="24"/>
+          </w:rPr>
+          <w:fldChar w:fldCharType="begin"/>
+        </w:r>
+        <w:r>
+          <w:rPr>
+            <w:rFonts w:ascii="Arial" w:hAnsi="Arial" w:cs="Arial"/>
+            <w:noProof/>
+            <w:webHidden/>
+            <w:sz w:val="24"/>
+            <w:szCs w:val="24"/>
+          </w:rPr>
+          <w:instrText xml:space="preserve"> PAGEREF _Toc150887952 \h </w:instrText>
+        </w:r>
+        <w:r>
+          <w:rPr>
+            <w:rFonts w:ascii="Arial" w:hAnsi="Arial" w:cs="Arial"/>
+            <w:noProof/>
+            <w:webHidden/>
+            <w:sz w:val="24"/>
+            <w:szCs w:val="24"/>
+          </w:rPr>
+        </w:r>
+        <w:r>
+          <w:rPr>
+            <w:rFonts w:ascii="Arial" w:hAnsi="Arial" w:cs="Arial"/>
+            <w:noProof/>
+            <w:webHidden/>
+            <w:sz w:val="24"/>
+            <w:szCs w:val="24"/>
+          </w:rPr>
+          <w:fldChar w:fldCharType="separate"/>
+        </w:r>
+        <w:r>
+          <w:rPr>
+            <w:rFonts w:ascii="Arial" w:hAnsi="Arial" w:cs="Arial"/>
+            <w:noProof/>
+            <w:webHidden/>
+            <w:sz w:val="24"/>
+            <w:szCs w:val="24"/>
+          </w:rPr>
+          <w:t>6</w:t>
+        </w:r>
+        <w:r>
+          <w:rPr>
+            <w:rFonts w:ascii="Arial" w:hAnsi="Arial" w:cs="Arial"/>
+            <w:noProof/>
+            <w:webHidden/>
+            <w:sz w:val="24"/>
+            <w:szCs w:val="24"/>
+          </w:rPr>
+          <w:fldChar w:fldCharType="end"/>
+        </w:r>
+      </w:hyperlink>
+    </w:p>
+    <w:p>
+      <w:pPr>
+        <w:pStyle w:val="Flietext"/>
+        <w:rPr>
+          <w:rFonts w:cs="Arial"/>
+          <w:szCs w:val="24"/>
+        </w:rPr>
+      </w:pPr>
+      <w:r>
+        <w:rPr>
+          <w:rFonts w:cs="Arial"/>
+          <w:szCs w:val="24"/>
+        </w:rPr>
+        <w:fldChar w:fldCharType="end"/>
+      </w:r>
     </w:p>
     <w:p>
       <w:pPr>
@@ -2067,12 +2214,12 @@
         </w:numPr>
         <w:ind w:left="851" w:hanging="851"/>
       </w:pPr>
-      <w:bookmarkStart w:id="3" w:name="_Toc150589716"/>
+      <w:bookmarkStart w:id="2" w:name="_Toc150887894"/>
       <w:r>
         <w:lastRenderedPageBreak/>
         <w:t>Abkürzungsverzeichnis</w:t>
       </w:r>
-      <w:bookmarkEnd w:id="3"/>
+      <w:bookmarkEnd w:id="2"/>
     </w:p>
     <w:p>
       <w:pPr>
@@ -2085,64 +2232,13 @@
         <w:tabs>
           <w:tab w:val="left" w:pos="1418"/>
         </w:tabs>
-        <w:rPr>
-          <w:lang w:val="en-US"/>
-        </w:rPr>
-      </w:pPr>
-      <w:r>
-        <w:rPr>
-          <w:lang w:val="en-US"/>
-        </w:rPr>
+      </w:pPr>
+      <w:r>
         <w:t>HTML</w:t>
       </w:r>
       <w:r>
-        <w:rPr>
-          <w:lang w:val="en-US"/>
-        </w:rPr>
         <w:tab/>
-        <w:t>Hyper</w:t>
-      </w:r>
-      <w:r>
-        <w:rPr>
-          <w:lang w:val="en-US"/>
-        </w:rPr>
-        <w:t>-</w:t>
-      </w:r>
-      <w:r>
-        <w:rPr>
-          <w:lang w:val="en-US"/>
-        </w:rPr>
-        <w:t>Text</w:t>
-      </w:r>
-      <w:r>
-        <w:rPr>
-          <w:lang w:val="en-US"/>
-        </w:rPr>
-        <w:t>-</w:t>
-      </w:r>
-      <w:r>
-        <w:rPr>
-          <w:lang w:val="en-US"/>
-        </w:rPr>
-        <w:t>Markup</w:t>
-      </w:r>
-      <w:r>
-        <w:rPr>
-          <w:lang w:val="en-US"/>
-        </w:rPr>
-        <w:t>-</w:t>
-      </w:r>
-      <w:r>
-        <w:rPr>
-          <w:lang w:val="en-US"/>
-        </w:rPr>
-        <w:t>Langua</w:t>
-      </w:r>
-      <w:r>
-        <w:rPr>
-          <w:lang w:val="en-US"/>
-        </w:rPr>
-        <w:t>ge</w:t>
+        <w:t>Hyper-Text-Markup-Language</w:t>
       </w:r>
     </w:p>
     <w:p>
@@ -2239,12 +2335,12 @@
       <w:pPr>
         <w:pStyle w:val="berschrift1"/>
       </w:pPr>
-      <w:bookmarkStart w:id="4" w:name="_Toc150589717"/>
+      <w:bookmarkStart w:id="3" w:name="_Toc150887895"/>
       <w:r>
         <w:lastRenderedPageBreak/>
         <w:t>Zielsetzung</w:t>
       </w:r>
-      <w:bookmarkEnd w:id="4"/>
+      <w:bookmarkEnd w:id="3"/>
     </w:p>
     <w:p>
       <w:pPr>
@@ -2279,7 +2375,14 @@
       </w:pPr>
       <w:r>
         <w:tab/>
-        <w:t>Coole Animationen auf Musik reagierend</w:t>
+      </w:r>
+      <w:proofErr w:type="gramStart"/>
+      <w:r>
+        <w:t>Coole</w:t>
+      </w:r>
+      <w:proofErr w:type="gramEnd"/>
+      <w:r>
+        <w:t xml:space="preserve"> Animationen auf Musik reagierend</w:t>
       </w:r>
     </w:p>
     <w:p>
@@ -2332,153 +2435,153 @@
       <w:pPr>
         <w:pStyle w:val="berschrift1"/>
       </w:pPr>
-      <w:bookmarkStart w:id="5" w:name="_Toc150589718"/>
+      <w:bookmarkStart w:id="4" w:name="_Toc150887896"/>
       <w:r>
         <w:lastRenderedPageBreak/>
         <w:t>Grundlagen</w:t>
       </w:r>
+      <w:bookmarkEnd w:id="4"/>
+    </w:p>
+    <w:p>
+      <w:pPr>
+        <w:pStyle w:val="berschrift2"/>
+      </w:pPr>
+      <w:bookmarkStart w:id="5" w:name="_Toc150887897"/>
+      <w:r>
+        <w:t>Programmierumgebung</w:t>
+      </w:r>
       <w:bookmarkEnd w:id="5"/>
     </w:p>
     <w:p>
       <w:pPr>
+        <w:pStyle w:val="Flietext"/>
+      </w:pPr>
+    </w:p>
+    <w:p>
+      <w:pPr>
+        <w:pStyle w:val="Flietext"/>
+      </w:pPr>
+      <w:r>
+        <w:t>Node.js:</w:t>
+      </w:r>
+      <w:r>
+        <w:t xml:space="preserve"> </w:t>
+      </w:r>
+      <w:r>
+        <w:t>(</w:t>
+      </w:r>
+      <w:proofErr w:type="spellStart"/>
+      <w:r>
+        <w:t>npm</w:t>
+      </w:r>
+      <w:proofErr w:type="spellEnd"/>
+      <w:r>
+        <w:t xml:space="preserve"> Paketmanager und Liveserver/</w:t>
+      </w:r>
+      <w:proofErr w:type="spellStart"/>
+      <w:r>
+        <w:t>Runtime</w:t>
+      </w:r>
+      <w:proofErr w:type="spellEnd"/>
+      <w:r>
+        <w:t xml:space="preserve"> Environment) -&gt; Laufzeitumgebung und </w:t>
+      </w:r>
+      <w:proofErr w:type="spellStart"/>
+      <w:r>
+        <w:t>LiveServer</w:t>
+      </w:r>
+      <w:proofErr w:type="spellEnd"/>
+      <w:r>
+        <w:t xml:space="preserve">, Ausführung von JS ohne Browser auf Server oder Befehlszeile; kommt mit Paketmanager; </w:t>
+      </w:r>
+      <w:proofErr w:type="spellStart"/>
+      <w:r>
+        <w:t>verarbeitung</w:t>
+      </w:r>
+      <w:proofErr w:type="spellEnd"/>
+      <w:r>
+        <w:t xml:space="preserve"> großer </w:t>
+      </w:r>
+      <w:proofErr w:type="spellStart"/>
+      <w:r>
+        <w:t>datenmengen</w:t>
+      </w:r>
+      <w:proofErr w:type="spellEnd"/>
+      <w:r>
+        <w:t xml:space="preserve"> durch </w:t>
+      </w:r>
+      <w:proofErr w:type="spellStart"/>
+      <w:r>
+        <w:t>skalierbarkeit</w:t>
+      </w:r>
+      <w:proofErr w:type="spellEnd"/>
+      <w:r>
+        <w:t xml:space="preserve"> dank Asynchronem Verhalten -&gt; für effiziente und Leistungsfähige </w:t>
+      </w:r>
+      <w:proofErr w:type="spellStart"/>
+      <w:r>
+        <w:t>Platformen</w:t>
+      </w:r>
+      <w:proofErr w:type="spellEnd"/>
+      <w:r>
+        <w:t xml:space="preserve">, Nachteil: muss installiert werden, Laufzeitumgebung mit Compiler bzw. Transpier für </w:t>
+      </w:r>
+      <w:proofErr w:type="spellStart"/>
+      <w:r>
+        <w:t>typescript</w:t>
+      </w:r>
+      <w:proofErr w:type="spellEnd"/>
+      <w:r>
+        <w:t xml:space="preserve"> in JavaScript</w:t>
+      </w:r>
+    </w:p>
+    <w:p>
+      <w:pPr>
+        <w:pStyle w:val="Flietext"/>
+      </w:pPr>
+    </w:p>
+    <w:p>
+      <w:pPr>
+        <w:pStyle w:val="Flietext"/>
+      </w:pPr>
+      <w:r>
+        <w:t xml:space="preserve">Installation der benötigten Module und Bibliotheken per Befehlszeile </w:t>
+      </w:r>
+    </w:p>
+    <w:p>
+      <w:pPr>
+        <w:pStyle w:val="Flietext"/>
+      </w:pPr>
+      <w:r>
+        <w:t>Ausführung der Kompilierung und Liveserver</w:t>
+      </w:r>
+    </w:p>
+    <w:p>
+      <w:pPr>
+        <w:pStyle w:val="Flietext"/>
+      </w:pPr>
+    </w:p>
+    <w:p>
+      <w:pPr>
         <w:pStyle w:val="berschrift2"/>
       </w:pPr>
-      <w:bookmarkStart w:id="6" w:name="_Toc150589719"/>
-      <w:r>
-        <w:t>Programmierumgebung</w:t>
+      <w:bookmarkStart w:id="6" w:name="_Toc150887898"/>
+      <w:r>
+        <w:t>Das Three.js-Modul</w:t>
       </w:r>
       <w:bookmarkEnd w:id="6"/>
-    </w:p>
-    <w:p>
-      <w:pPr>
-        <w:pStyle w:val="Flietext"/>
-      </w:pPr>
-    </w:p>
-    <w:p>
-      <w:pPr>
-        <w:pStyle w:val="Flietext"/>
-      </w:pPr>
-      <w:r>
-        <w:t>Node.js:</w:t>
-      </w:r>
-      <w:r>
-        <w:t xml:space="preserve"> </w:t>
-      </w:r>
-      <w:r>
-        <w:t>(</w:t>
-      </w:r>
-      <w:proofErr w:type="spellStart"/>
-      <w:r>
-        <w:t>npm</w:t>
-      </w:r>
-      <w:proofErr w:type="spellEnd"/>
-      <w:r>
-        <w:t xml:space="preserve"> Paketmanager und Liveserver/</w:t>
-      </w:r>
-      <w:proofErr w:type="spellStart"/>
-      <w:r>
-        <w:t>Runtime</w:t>
-      </w:r>
-      <w:proofErr w:type="spellEnd"/>
-      <w:r>
-        <w:t xml:space="preserve"> Environment) -&gt; Laufzeitumgebung und </w:t>
-      </w:r>
-      <w:proofErr w:type="spellStart"/>
-      <w:r>
-        <w:t>LiveServer</w:t>
-      </w:r>
-      <w:proofErr w:type="spellEnd"/>
-      <w:r>
-        <w:t xml:space="preserve">, Ausführung von JS ohne Browser auf Server oder Befehlszeile; kommt mit Paketmanager; </w:t>
-      </w:r>
-      <w:proofErr w:type="spellStart"/>
-      <w:r>
-        <w:t>verarbeitung</w:t>
-      </w:r>
-      <w:proofErr w:type="spellEnd"/>
-      <w:r>
-        <w:t xml:space="preserve"> großer </w:t>
-      </w:r>
-      <w:proofErr w:type="spellStart"/>
-      <w:r>
-        <w:t>datenmengen</w:t>
-      </w:r>
-      <w:proofErr w:type="spellEnd"/>
-      <w:r>
-        <w:t xml:space="preserve"> durch </w:t>
-      </w:r>
-      <w:proofErr w:type="spellStart"/>
-      <w:r>
-        <w:t>skalierbarkeit</w:t>
-      </w:r>
-      <w:proofErr w:type="spellEnd"/>
-      <w:r>
-        <w:t xml:space="preserve"> dank Asynchronem Verhalten -&gt; für effiziente und Leistungsfähige </w:t>
-      </w:r>
-      <w:proofErr w:type="spellStart"/>
-      <w:r>
-        <w:t>Platformen</w:t>
-      </w:r>
-      <w:proofErr w:type="spellEnd"/>
-      <w:r>
-        <w:t xml:space="preserve">, Nachteil: muss installiert werden, Laufzeitumgebung mit Compiler bzw. Transpier für </w:t>
-      </w:r>
-      <w:proofErr w:type="spellStart"/>
-      <w:r>
-        <w:t>typescript</w:t>
-      </w:r>
-      <w:proofErr w:type="spellEnd"/>
-      <w:r>
-        <w:t xml:space="preserve"> in JavaScript</w:t>
-      </w:r>
-    </w:p>
-    <w:p>
-      <w:pPr>
-        <w:pStyle w:val="Flietext"/>
-      </w:pPr>
-    </w:p>
-    <w:p>
-      <w:pPr>
-        <w:pStyle w:val="Flietext"/>
-      </w:pPr>
-      <w:r>
-        <w:t xml:space="preserve">Installation der benötigten Module und Bibliotheken per Befehlszeile </w:t>
-      </w:r>
-    </w:p>
-    <w:p>
-      <w:pPr>
-        <w:pStyle w:val="Flietext"/>
-      </w:pPr>
-      <w:r>
-        <w:t>Ausführung der Kompilierung und Liveserver</w:t>
-      </w:r>
-    </w:p>
-    <w:p>
-      <w:pPr>
-        <w:pStyle w:val="Flietext"/>
-      </w:pPr>
-    </w:p>
-    <w:p>
-      <w:pPr>
-        <w:pStyle w:val="berschrift2"/>
-      </w:pPr>
-      <w:bookmarkStart w:id="7" w:name="_Toc150589720"/>
-      <w:r>
-        <w:t>Das Three.js-Modul</w:t>
-      </w:r>
-      <w:bookmarkEnd w:id="7"/>
     </w:p>
     <w:p>
       <w:pPr>
         <w:pStyle w:val="berschrift3"/>
         <w:ind w:left="709" w:hanging="709"/>
       </w:pPr>
-      <w:bookmarkStart w:id="8" w:name="_Toc150589721"/>
+      <w:bookmarkStart w:id="7" w:name="_Toc150887899"/>
       <w:proofErr w:type="spellStart"/>
       <w:r>
         <w:t>WebGL</w:t>
       </w:r>
-      <w:bookmarkEnd w:id="8"/>
+      <w:bookmarkEnd w:id="7"/>
       <w:proofErr w:type="spellEnd"/>
     </w:p>
     <w:p>
@@ -2510,117 +2613,117 @@
         <w:pStyle w:val="berschrift3"/>
         <w:ind w:left="709" w:hanging="709"/>
       </w:pPr>
-      <w:bookmarkStart w:id="9" w:name="_Toc150589722"/>
+      <w:bookmarkStart w:id="8" w:name="_Toc150887900"/>
       <w:r>
         <w:t>Three.js</w:t>
       </w:r>
+      <w:bookmarkEnd w:id="8"/>
+    </w:p>
+    <w:p>
+      <w:pPr>
+        <w:pStyle w:val="Flietext"/>
+      </w:pPr>
+      <w:r>
+        <w:t xml:space="preserve">Modul für </w:t>
+      </w:r>
+      <w:proofErr w:type="spellStart"/>
+      <w:r>
+        <w:t>js</w:t>
+      </w:r>
+      <w:proofErr w:type="spellEnd"/>
+      <w:r>
+        <w:t xml:space="preserve">, das unteranderem </w:t>
+      </w:r>
+      <w:proofErr w:type="spellStart"/>
+      <w:r>
+        <w:t>webgl</w:t>
+      </w:r>
+      <w:proofErr w:type="spellEnd"/>
+      <w:r>
+        <w:t xml:space="preserve"> nutzt/vereinfacht</w:t>
+      </w:r>
+    </w:p>
+    <w:p>
+      <w:pPr>
+        <w:pStyle w:val="Flietext"/>
+      </w:pPr>
+    </w:p>
+    <w:p>
+      <w:pPr>
+        <w:pStyle w:val="Flietext"/>
+      </w:pPr>
+      <w:r>
+        <w:t xml:space="preserve">Wie funktioniert Musik in </w:t>
+      </w:r>
+      <w:r>
+        <w:t>Three.js: Laden (</w:t>
+      </w:r>
+      <w:proofErr w:type="spellStart"/>
+      <w:r>
+        <w:t>THREE.AudioLoader</w:t>
+      </w:r>
+      <w:proofErr w:type="spellEnd"/>
+      <w:r>
+        <w:t>), abspielen (</w:t>
+      </w:r>
+      <w:proofErr w:type="spellStart"/>
+      <w:r>
+        <w:t>THREE.Audio</w:t>
+      </w:r>
+      <w:proofErr w:type="spellEnd"/>
+      <w:r>
+        <w:t xml:space="preserve">), </w:t>
+      </w:r>
+      <w:r>
+        <w:t xml:space="preserve">-&gt; über </w:t>
+      </w:r>
+      <w:proofErr w:type="spellStart"/>
+      <w:r>
+        <w:t>THREE.AudioListener</w:t>
+      </w:r>
+      <w:proofErr w:type="spellEnd"/>
+      <w:r>
+        <w:t xml:space="preserve"> (wie Mikro) dann hörbar </w:t>
+      </w:r>
+    </w:p>
+    <w:p>
+      <w:pPr>
+        <w:pStyle w:val="Flietext"/>
+      </w:pPr>
+      <w:r>
+        <w:t>Möglichkeiten Musik zu analysieren</w:t>
+      </w:r>
+    </w:p>
+    <w:p>
+      <w:pPr>
+        <w:pStyle w:val="Flietext"/>
+      </w:pPr>
+      <w:r>
+        <w:t xml:space="preserve">Was ist gleich nochmal </w:t>
+      </w:r>
+      <w:proofErr w:type="spellStart"/>
+      <w:r>
+        <w:t>fft</w:t>
+      </w:r>
+      <w:proofErr w:type="spellEnd"/>
+      <w:r>
+        <w:t>?</w:t>
+      </w:r>
+    </w:p>
+    <w:p>
+      <w:pPr>
+        <w:pStyle w:val="Flietext"/>
+      </w:pPr>
+    </w:p>
+    <w:p>
+      <w:pPr>
+        <w:pStyle w:val="berschrift2"/>
+      </w:pPr>
+      <w:bookmarkStart w:id="9" w:name="_Toc150887901"/>
+      <w:r>
+        <w:t>Programmierstil</w:t>
+      </w:r>
       <w:bookmarkEnd w:id="9"/>
-    </w:p>
-    <w:p>
-      <w:pPr>
-        <w:pStyle w:val="Flietext"/>
-      </w:pPr>
-      <w:r>
-        <w:t xml:space="preserve">Modul für </w:t>
-      </w:r>
-      <w:proofErr w:type="spellStart"/>
-      <w:r>
-        <w:t>js</w:t>
-      </w:r>
-      <w:proofErr w:type="spellEnd"/>
-      <w:r>
-        <w:t xml:space="preserve">, das unteranderem </w:t>
-      </w:r>
-      <w:proofErr w:type="spellStart"/>
-      <w:r>
-        <w:t>webgl</w:t>
-      </w:r>
-      <w:proofErr w:type="spellEnd"/>
-      <w:r>
-        <w:t xml:space="preserve"> nutzt/vereinfacht</w:t>
-      </w:r>
-    </w:p>
-    <w:p>
-      <w:pPr>
-        <w:pStyle w:val="Flietext"/>
-      </w:pPr>
-    </w:p>
-    <w:p>
-      <w:pPr>
-        <w:pStyle w:val="Flietext"/>
-      </w:pPr>
-      <w:r>
-        <w:t xml:space="preserve">Wie funktioniert Musik in </w:t>
-      </w:r>
-      <w:r>
-        <w:t>Three.js: Laden (</w:t>
-      </w:r>
-      <w:proofErr w:type="spellStart"/>
-      <w:r>
-        <w:t>THREE.AudioLoader</w:t>
-      </w:r>
-      <w:proofErr w:type="spellEnd"/>
-      <w:r>
-        <w:t>), abspielen (</w:t>
-      </w:r>
-      <w:proofErr w:type="spellStart"/>
-      <w:r>
-        <w:t>THREE.Audio</w:t>
-      </w:r>
-      <w:proofErr w:type="spellEnd"/>
-      <w:r>
-        <w:t xml:space="preserve">), </w:t>
-      </w:r>
-      <w:r>
-        <w:t xml:space="preserve">-&gt; über </w:t>
-      </w:r>
-      <w:proofErr w:type="spellStart"/>
-      <w:r>
-        <w:t>THREE.AudioListener</w:t>
-      </w:r>
-      <w:proofErr w:type="spellEnd"/>
-      <w:r>
-        <w:t xml:space="preserve"> (wie Mikro) dann hörbar </w:t>
-      </w:r>
-    </w:p>
-    <w:p>
-      <w:pPr>
-        <w:pStyle w:val="Flietext"/>
-      </w:pPr>
-      <w:r>
-        <w:t>Möglichkeiten Musik zu analysieren</w:t>
-      </w:r>
-    </w:p>
-    <w:p>
-      <w:pPr>
-        <w:pStyle w:val="Flietext"/>
-      </w:pPr>
-      <w:r>
-        <w:t xml:space="preserve">Was ist gleich nochmal </w:t>
-      </w:r>
-      <w:proofErr w:type="spellStart"/>
-      <w:r>
-        <w:t>fft</w:t>
-      </w:r>
-      <w:proofErr w:type="spellEnd"/>
-      <w:r>
-        <w:t>?</w:t>
-      </w:r>
-    </w:p>
-    <w:p>
-      <w:pPr>
-        <w:pStyle w:val="Flietext"/>
-      </w:pPr>
-    </w:p>
-    <w:p>
-      <w:pPr>
-        <w:pStyle w:val="berschrift2"/>
-      </w:pPr>
-      <w:bookmarkStart w:id="10" w:name="_Toc150589723"/>
-      <w:r>
-        <w:t>Programmierstil</w:t>
-      </w:r>
-      <w:bookmarkEnd w:id="10"/>
     </w:p>
     <w:p>
       <w:pPr>
@@ -2679,213 +2782,213 @@
       <w:pPr>
         <w:pStyle w:val="berschrift1"/>
       </w:pPr>
-      <w:bookmarkStart w:id="11" w:name="_Toc150589724"/>
+      <w:bookmarkStart w:id="10" w:name="_Toc150887902"/>
       <w:r>
         <w:lastRenderedPageBreak/>
         <w:t>Evaluierung</w:t>
       </w:r>
+      <w:bookmarkEnd w:id="10"/>
+    </w:p>
+    <w:p>
+      <w:pPr>
+        <w:pStyle w:val="berschrift2"/>
+      </w:pPr>
+      <w:bookmarkStart w:id="11" w:name="_Toc150887903"/>
+      <w:r>
+        <w:t>Visualisierungskonzept</w:t>
+      </w:r>
       <w:bookmarkEnd w:id="11"/>
+      <w:r>
+        <w:t xml:space="preserve"> </w:t>
+      </w:r>
+    </w:p>
+    <w:p>
+      <w:pPr>
+        <w:pStyle w:val="Flietext"/>
+      </w:pPr>
+    </w:p>
+    <w:p>
+      <w:pPr>
+        <w:pStyle w:val="Flietext"/>
+      </w:pPr>
+      <w:r>
+        <w:t xml:space="preserve">Die Visualisierung zielt darauf ab, die Laustärke der analysierten Frequenzbereiche durch die Bewegung und </w:t>
+      </w:r>
+      <w:r>
+        <w:t>Verfärbung</w:t>
+      </w:r>
+      <w:r>
+        <w:t xml:space="preserve"> von Objekten </w:t>
+      </w:r>
+      <w:r>
+        <w:t xml:space="preserve">darzustellen. </w:t>
+      </w:r>
+    </w:p>
+    <w:p>
+      <w:pPr>
+        <w:pStyle w:val="Flietext"/>
+      </w:pPr>
+      <w:r>
+        <w:t xml:space="preserve">Die Darstellung der Musikvisualisierung ist in 4 Einzelbereiche unterteilt. </w:t>
+      </w:r>
+    </w:p>
+    <w:p>
+      <w:pPr>
+        <w:pStyle w:val="Flietext"/>
+      </w:pPr>
+      <w:r>
+        <w:t xml:space="preserve">Der Hintergrund wird von einem Balkendiagramm ausgefüllt. Die Aussteuerung der Balken entspricht der Lautstärke der analysierten Frequenzbereiche. </w:t>
+      </w:r>
+    </w:p>
+    <w:p>
+      <w:pPr>
+        <w:pStyle w:val="Flietext"/>
+      </w:pPr>
+      <w:r>
+        <w:t>Im Vordergrund ist die Visualisierung in drei Frequenzbereiche aufgeteilt</w:t>
+      </w:r>
+      <w:r>
+        <w:t xml:space="preserve"> für die Darstellung der Bässe, der Mitten und der Höhen</w:t>
+      </w:r>
+      <w:r>
+        <w:t xml:space="preserve">. </w:t>
+      </w:r>
+    </w:p>
+    <w:p>
+      <w:pPr>
+        <w:pStyle w:val="Flietext"/>
+      </w:pPr>
+      <w:r>
+        <w:t xml:space="preserve">In einem Kreis um den Mittelpunkt herum befinden sich Objekte, welche sich, nach der Lautstärke der Frequenzen im Bassbereich </w:t>
+      </w:r>
+      <w:proofErr w:type="spellStart"/>
+      <w:r>
+        <w:t>richtung</w:t>
+      </w:r>
+      <w:proofErr w:type="spellEnd"/>
+      <w:r>
+        <w:t xml:space="preserve"> Mitte bewegen. Diese </w:t>
+      </w:r>
+      <w:r>
+        <w:t>s</w:t>
+      </w:r>
+      <w:r>
+        <w:t xml:space="preserve">ollen sich </w:t>
+      </w:r>
+      <w:r>
+        <w:t xml:space="preserve">je </w:t>
+      </w:r>
+      <w:r>
+        <w:t>lauter sie sind,</w:t>
+      </w:r>
+      <w:r>
+        <w:t xml:space="preserve"> umso röter verfärben.</w:t>
+      </w:r>
+    </w:p>
+    <w:p>
+      <w:pPr>
+        <w:pStyle w:val="Flietext"/>
+      </w:pPr>
+      <w:r>
+        <w:t xml:space="preserve">Aus dem Nullpunkt der Szene heraus entspringen Objekte, welche nach den analysierten Lautstäken des </w:t>
+      </w:r>
+      <w:r>
+        <w:t>m</w:t>
+      </w:r>
+      <w:r>
+        <w:t xml:space="preserve">ittleren Frequenzbereiches animiert sind. </w:t>
+      </w:r>
+      <w:r>
+        <w:t xml:space="preserve">Sie verteilen sich in einem Kreis um den Mittelpunkt. Die Austeuerung nach außen soll proportional zur Laustärke sein. Die roten, grünen und blauen Farbanteile verändern sich nach Frequenz und Lautstärke. </w:t>
+      </w:r>
+    </w:p>
+    <w:p>
+      <w:pPr>
+        <w:pStyle w:val="Flietext"/>
+      </w:pPr>
+      <w:r>
+        <w:t>Von dem äußeren Bildschirmrand soll</w:t>
+      </w:r>
+      <w:r>
+        <w:t xml:space="preserve"> Objekte</w:t>
+      </w:r>
+      <w:r>
+        <w:t xml:space="preserve"> in Spiralförmigen Mustern nach inne Pulsier</w:t>
+      </w:r>
+      <w:r>
+        <w:t xml:space="preserve">t kommen. Diese Animation wird </w:t>
+      </w:r>
+      <w:r>
+        <w:t xml:space="preserve">durch die Lautstärken der </w:t>
+      </w:r>
+      <w:r>
+        <w:t xml:space="preserve">hohen Frequenzanteile gesteuert. Für diesen Bereich sollen hellere Farben verwendet werden. </w:t>
+      </w:r>
+    </w:p>
+    <w:p>
+      <w:pPr>
+        <w:pStyle w:val="Flietext"/>
+      </w:pPr>
+      <w:r>
+        <w:t xml:space="preserve">Die Visualisierungen der drei Frequenzanteile sollen ebenfalls rotieren. Die Objekte, welche die Bässe </w:t>
+      </w:r>
+      <w:r>
+        <w:t xml:space="preserve">und die Höhen darstellen im gegen den Uhrzeigersinn und die Objekte der Mitten im Uhrzeigersinn. </w:t>
+      </w:r>
+    </w:p>
+    <w:p>
+      <w:pPr>
+        <w:pStyle w:val="Flietext"/>
+      </w:pPr>
+      <w:r>
+        <w:t>Für einen Intensiveren visuellen Eindruck bewegt dich perspektive je nach dem niedrigsten verfügbaren Frequenzbereich von den Objekten weg. Aus den Bässen lässt sich zumeist ein Rhythmus der Musik ableiten. Ist der Abgespielte Ton im Bassbereich Laut</w:t>
+      </w:r>
+      <w:r>
+        <w:t>, was darauf schließen lässt, dass sich die Musik um ihren stimmungstechnischen Höhepunkt befindet</w:t>
+      </w:r>
+      <w:r>
+        <w:t>, sind alle Objekte vollumfänglich zu sehen.</w:t>
+      </w:r>
+    </w:p>
+    <w:p>
+      <w:pPr>
+        <w:pStyle w:val="Flietext"/>
+      </w:pPr>
+    </w:p>
+    <w:p>
+      <w:pPr>
+        <w:pStyle w:val="Flietext"/>
+      </w:pPr>
+      <w:r>
+        <w:t xml:space="preserve">Die konzeptionellen Anforderungen an die eingeteilten Bereiche der Visualisierung sind in </w:t>
+      </w:r>
+      <w:proofErr w:type="spellStart"/>
+      <w:r>
+        <w:t>Typescript</w:t>
+      </w:r>
+      <w:proofErr w:type="spellEnd"/>
+      <w:r>
+        <w:t xml:space="preserve"> umgesetzt wurden.</w:t>
+      </w:r>
+    </w:p>
+    <w:p>
+      <w:pPr>
+        <w:pStyle w:val="Flietext"/>
+      </w:pPr>
     </w:p>
     <w:p>
       <w:pPr>
         <w:pStyle w:val="berschrift2"/>
       </w:pPr>
-      <w:bookmarkStart w:id="12" w:name="_Toc150589725"/>
-      <w:r>
-        <w:t>Visualisierungskonzept</w:t>
+      <w:bookmarkStart w:id="12" w:name="_Toc150887904"/>
+      <w:r>
+        <w:t xml:space="preserve">Umsetzung in </w:t>
+      </w:r>
+      <w:proofErr w:type="spellStart"/>
+      <w:r>
+        <w:t>Typescript</w:t>
       </w:r>
       <w:bookmarkEnd w:id="12"/>
-      <w:r>
-        <w:t xml:space="preserve"> </w:t>
-      </w:r>
-    </w:p>
-    <w:p>
-      <w:pPr>
-        <w:pStyle w:val="Flietext"/>
-      </w:pPr>
-    </w:p>
-    <w:p>
-      <w:pPr>
-        <w:pStyle w:val="Flietext"/>
-      </w:pPr>
-      <w:r>
-        <w:t xml:space="preserve">Die Visualisierung zielt darauf ab, die Laustärke der analysierten Frequenzbereiche durch die Bewegung und </w:t>
-      </w:r>
-      <w:r>
-        <w:t>Verfärbung</w:t>
-      </w:r>
-      <w:r>
-        <w:t xml:space="preserve"> von Objekten </w:t>
-      </w:r>
-      <w:r>
-        <w:t xml:space="preserve">darzustellen. </w:t>
-      </w:r>
-    </w:p>
-    <w:p>
-      <w:pPr>
-        <w:pStyle w:val="Flietext"/>
-      </w:pPr>
-      <w:r>
-        <w:t xml:space="preserve">Die Darstellung der Musikvisualisierung ist in 4 Einzelbereiche unterteilt. </w:t>
-      </w:r>
-    </w:p>
-    <w:p>
-      <w:pPr>
-        <w:pStyle w:val="Flietext"/>
-      </w:pPr>
-      <w:r>
-        <w:t xml:space="preserve">Der Hintergrund wird von einem Balkendiagramm ausgefüllt. Die Aussteuerung der Balken entspricht der Lautstärke der analysierten Frequenzbereiche. </w:t>
-      </w:r>
-    </w:p>
-    <w:p>
-      <w:pPr>
-        <w:pStyle w:val="Flietext"/>
-      </w:pPr>
-      <w:r>
-        <w:t>Im Vordergrund ist die Visualisierung in drei Frequenzbereiche aufgeteilt</w:t>
-      </w:r>
-      <w:r>
-        <w:t xml:space="preserve"> für die Darstellung der Bässe, der Mitten und der Höhen</w:t>
-      </w:r>
-      <w:r>
-        <w:t xml:space="preserve">. </w:t>
-      </w:r>
-    </w:p>
-    <w:p>
-      <w:pPr>
-        <w:pStyle w:val="Flietext"/>
-      </w:pPr>
-      <w:r>
-        <w:t xml:space="preserve">In einem Kreis um den Mittelpunkt herum befinden sich Objekte, welche sich, nach der Lautstärke der Frequenzen im Bassbereich </w:t>
-      </w:r>
-      <w:proofErr w:type="spellStart"/>
-      <w:r>
-        <w:t>richtung</w:t>
-      </w:r>
-      <w:proofErr w:type="spellEnd"/>
-      <w:r>
-        <w:t xml:space="preserve"> Mitte bewegen. Diese </w:t>
-      </w:r>
-      <w:r>
-        <w:t>s</w:t>
-      </w:r>
-      <w:r>
-        <w:t xml:space="preserve">ollen sich </w:t>
-      </w:r>
-      <w:r>
-        <w:t xml:space="preserve">je </w:t>
-      </w:r>
-      <w:r>
-        <w:t>lauter sie sind,</w:t>
-      </w:r>
-      <w:r>
-        <w:t xml:space="preserve"> umso röter verfärben.</w:t>
-      </w:r>
-    </w:p>
-    <w:p>
-      <w:pPr>
-        <w:pStyle w:val="Flietext"/>
-      </w:pPr>
-      <w:r>
-        <w:t xml:space="preserve">Aus dem Nullpunkt der Szene heraus entspringen Objekte, welche nach den analysierten Lautstäken des </w:t>
-      </w:r>
-      <w:r>
-        <w:t>m</w:t>
-      </w:r>
-      <w:r>
-        <w:t xml:space="preserve">ittleren Frequenzbereiches animiert sind. </w:t>
-      </w:r>
-      <w:r>
-        <w:t xml:space="preserve">Sie verteilen sich in einem Kreis um den Mittelpunkt. Die Austeuerung nach außen soll proportional zur Laustärke sein. Die roten, grünen und blauen Farbanteile verändern sich nach Frequenz und Lautstärke. </w:t>
-      </w:r>
-    </w:p>
-    <w:p>
-      <w:pPr>
-        <w:pStyle w:val="Flietext"/>
-      </w:pPr>
-      <w:r>
-        <w:t>Von dem äußeren Bildschirmrand soll</w:t>
-      </w:r>
-      <w:r>
-        <w:t xml:space="preserve"> Objekte</w:t>
-      </w:r>
-      <w:r>
-        <w:t xml:space="preserve"> in Spiralförmigen Mustern nach inne Pulsier</w:t>
-      </w:r>
-      <w:r>
-        <w:t xml:space="preserve">t kommen. Diese Animation wird </w:t>
-      </w:r>
-      <w:r>
-        <w:t xml:space="preserve">durch die Lautstärken der </w:t>
-      </w:r>
-      <w:r>
-        <w:t xml:space="preserve">hohen Frequenzanteile gesteuert. Für diesen Bereich sollen hellere Farben verwendet werden. </w:t>
-      </w:r>
-    </w:p>
-    <w:p>
-      <w:pPr>
-        <w:pStyle w:val="Flietext"/>
-      </w:pPr>
-      <w:r>
-        <w:t xml:space="preserve">Die Visualisierungen der drei Frequenzanteile sollen ebenfalls rotieren. Die Objekte, welche die Bässe </w:t>
-      </w:r>
-      <w:r>
-        <w:t xml:space="preserve">und die Höhen darstellen im gegen den Uhrzeigersinn und die Objekte der Mitten im Uhrzeigersinn. </w:t>
-      </w:r>
-    </w:p>
-    <w:p>
-      <w:pPr>
-        <w:pStyle w:val="Flietext"/>
-      </w:pPr>
-      <w:r>
-        <w:t>Für einen Intensiveren visuellen Eindruck bewegt dich perspektive je nach dem niedrigsten verfügbaren Frequenzbereich von den Objekten weg. Aus den Bässen lässt sich zumeist ein Rhythmus der Musik ableiten. Ist der Abgespielte Ton im Bassbereich Laut</w:t>
-      </w:r>
-      <w:r>
-        <w:t>, was darauf schließen lässt, dass sich die Musik um ihren stimmungstechnischen Höhepunkt befindet</w:t>
-      </w:r>
-      <w:r>
-        <w:t>, sind alle Objekte vollumfänglich zu sehen.</w:t>
-      </w:r>
-    </w:p>
-    <w:p>
-      <w:pPr>
-        <w:pStyle w:val="Flietext"/>
-      </w:pPr>
-    </w:p>
-    <w:p>
-      <w:pPr>
-        <w:pStyle w:val="Flietext"/>
-      </w:pPr>
-      <w:r>
-        <w:t xml:space="preserve">Die konzeptionellen Anforderungen an die eingeteilten Bereiche der Visualisierung sind in </w:t>
-      </w:r>
-      <w:proofErr w:type="spellStart"/>
-      <w:r>
-        <w:t>Typescript</w:t>
-      </w:r>
-      <w:proofErr w:type="spellEnd"/>
-      <w:r>
-        <w:t xml:space="preserve"> umgesetzt wurden.</w:t>
-      </w:r>
-    </w:p>
-    <w:p>
-      <w:pPr>
-        <w:pStyle w:val="Flietext"/>
-      </w:pPr>
-    </w:p>
-    <w:p>
-      <w:pPr>
-        <w:pStyle w:val="berschrift2"/>
-      </w:pPr>
-      <w:bookmarkStart w:id="13" w:name="_Toc150589726"/>
-      <w:r>
-        <w:t xml:space="preserve">Umsetzung in </w:t>
-      </w:r>
-      <w:proofErr w:type="spellStart"/>
-      <w:r>
-        <w:t>Typescript</w:t>
-      </w:r>
-      <w:bookmarkEnd w:id="13"/>
       <w:proofErr w:type="spellEnd"/>
     </w:p>
     <w:p>
@@ -2951,16 +3054,16 @@
         <w:pStyle w:val="Flietext"/>
       </w:pPr>
       <w:r>
-        <w:t xml:space="preserve">Ein grober Überblick über die Einbettung der Implementierungen ist in </w:t>
-      </w:r>
-      <w:r>
-        <w:rPr>
-          <w:color w:val="FF0000"/>
-        </w:rPr>
-        <w:t xml:space="preserve">Abbildung 1 </w:t>
-      </w:r>
-      <w:r>
-        <w:t>zu sehen.</w:t>
+        <w:t xml:space="preserve">Ein grober Überblick über die Einbettung der Implementierungen </w:t>
+      </w:r>
+      <w:r>
+        <w:rPr>
+          <w:color w:val="auto"/>
+        </w:rPr>
+        <w:t xml:space="preserve">ist in Abbildung 1 zu </w:t>
+      </w:r>
+      <w:r>
+        <w:t>sehen.</w:t>
       </w:r>
     </w:p>
     <w:p>
@@ -2974,7 +3077,7 @@
         <w:keepNext/>
       </w:pPr>
       <w:r>
-        <w:object w:dxaOrig="9603" w:dyaOrig="5401" w14:anchorId="10FF943C">
+        <w:object w:dxaOrig="9602" w:dyaOrig="5400" w14:anchorId="10FF943C">
           <v:shapetype id="_x0000_t75" coordsize="21600,21600" o:spt="75" o:preferrelative="t" path="m@4@5l@4@11@9@11@9@5xe" filled="f" stroked="f">
             <v:stroke joinstyle="miter"/>
             <v:formulas>
@@ -2994,14 +3097,14 @@
             <v:path o:extrusionok="f" gradientshapeok="t" o:connecttype="rect"/>
             <o:lock v:ext="edit" aspectratio="t"/>
           </v:shapetype>
-          <v:shape id="_x0000_i1025" type="#_x0000_t75" style="width:480pt;height:270pt" o:ole="" o:bordertopcolor="this" o:borderleftcolor="this" o:borderbottomcolor="this" o:borderrightcolor="this">
+          <v:shape id="_x0000_i1028" type="#_x0000_t75" style="width:480pt;height:270pt" o:ole="">
             <v:imagedata r:id="rId10" o:title=""/>
             <w10:bordertop type="single" width="8"/>
             <w10:borderleft type="single" width="8"/>
             <w10:borderbottom type="single" width="8"/>
             <w10:borderright type="single" width="8"/>
           </v:shape>
-          <o:OLEObject Type="Link" ProgID="PowerPoint.Slide.8" ShapeID="_x0000_i1025" DrawAspect="Content" r:id="rId11" UpdateMode="Always">
+          <o:OLEObject Type="Link" ProgID="PowerPoint.Slide.8" ShapeID="_x0000_i1028" DrawAspect="Content" r:id="rId11" UpdateMode="Always">
             <o:LinkType>EnhancedMetaFile</o:LinkType>
             <o:LockedField>false</o:LockedField>
           </o:OLEObject>
@@ -3012,6 +3115,7 @@
       <w:pPr>
         <w:pStyle w:val="Flietext"/>
       </w:pPr>
+      <w:bookmarkStart w:id="13" w:name="_Toc150887951"/>
       <w:r>
         <w:rPr>
           <w:b/>
@@ -3058,52 +3162,33 @@
       <w:r>
         <w:t xml:space="preserve"> Verschachtelungs-Skizze der Programmcodedateien</w:t>
       </w:r>
-    </w:p>
-    <w:p>
-      <w:pPr>
-        <w:pStyle w:val="Flietext"/>
-      </w:pPr>
-    </w:p>
-    <w:p>
-      <w:pPr>
-        <w:pStyle w:val="Flietext"/>
-      </w:pPr>
-      <w:r>
-        <w:t xml:space="preserve">Am oberen Rand wird eine Leiste mit Steuerelementen </w:t>
-      </w:r>
-      <w:bookmarkStart w:id="14" w:name="_Toc150589727"/>
-      <w:r>
-        <w:t xml:space="preserve">erzeugt. Dies geschieht in HTML mit Symbolen in einer Tabelle. </w:t>
-      </w:r>
-    </w:p>
-    <w:p>
-      <w:pPr>
-        <w:pStyle w:val="Flietext"/>
-      </w:pPr>
-      <w:r>
-        <w:t xml:space="preserve">Der </w:t>
-      </w:r>
-      <w:proofErr w:type="spellStart"/>
-      <w:r>
-        <w:t>Typescript</w:t>
-      </w:r>
-      <w:proofErr w:type="spellEnd"/>
-      <w:r>
-        <w:t xml:space="preserve">-Quellcode ist in einem HTML-DIV-Tag eingebettet. </w:t>
+      <w:bookmarkEnd w:id="13"/>
+    </w:p>
+    <w:p>
+      <w:pPr>
+        <w:pStyle w:val="Flietext"/>
+      </w:pPr>
+    </w:p>
+    <w:p>
+      <w:pPr>
+        <w:pStyle w:val="Flietext"/>
+      </w:pPr>
+      <w:r>
+        <w:t xml:space="preserve">Am oberen Rand wird eine Leiste mit Steuerelementen erzeugt. Dies geschieht in HTML mit Symbolen in einer Tabelle. </w:t>
+      </w:r>
+    </w:p>
+    <w:p>
+      <w:pPr>
+        <w:pStyle w:val="Flietext"/>
+      </w:pPr>
+      <w:r>
+        <w:t xml:space="preserve">Der Typescript-Quellcode ist in einem HTML-DIV-Tag eingebettet. </w:t>
       </w:r>
       <w:r>
         <w:t xml:space="preserve">In </w:t>
       </w:r>
       <w:r>
-        <w:t xml:space="preserve">dem Programmcode befindet sich die THREE.js Szene und weitere Szenendefinitionen zum Erstellen einer Grundszene. Die Klassen für die Events, die Audio-API und die einzelnen Szenarien werden aus weiteren </w:t>
-      </w:r>
-      <w:proofErr w:type="spellStart"/>
-      <w:r>
-        <w:t>Typescript</w:t>
-      </w:r>
-      <w:proofErr w:type="spellEnd"/>
-      <w:r>
-        <w:t>-Dateien eingebunden.</w:t>
+        <w:t>dem Programmcode befindet sich die THREE.js Szene und weitere Szenendefinitionen zum Erstellen einer Grundszene. Die Klassen für die Events, die Audio-API und die einzelnen Szenarien werden aus weiteren Typescript-Dateien eingebunden.</w:t>
       </w:r>
     </w:p>
     <w:p>
@@ -3114,191 +3199,464 @@
         </w:rPr>
       </w:pPr>
       <w:r>
-        <w:t xml:space="preserve">Der strukturelle Aufbau des </w:t>
-      </w:r>
-      <w:proofErr w:type="spellStart"/>
-      <w:r>
-        <w:t>Typescriptcodes</w:t>
-      </w:r>
-      <w:proofErr w:type="spellEnd"/>
-      <w:r>
-        <w:t xml:space="preserve"> ist in einem UML-Klassendiagramm in </w:t>
-      </w:r>
-      <w:r>
-        <w:rPr>
-          <w:color w:val="FF0000"/>
-        </w:rPr>
-        <w:t>Abbildung 2</w:t>
+        <w:t xml:space="preserve">Der strukturelle Aufbau des Typescriptcodes ist in einem UML-Klassendiagramm in </w:t>
       </w:r>
       <w:r>
         <w:rPr>
           <w:color w:val="auto"/>
         </w:rPr>
-        <w:t xml:space="preserve"> beschrieben. Jede Klasse ist in einer separaten Datei ausgelagert. </w:t>
-      </w:r>
-    </w:p>
-    <w:p>
-      <w:pPr>
-        <w:pStyle w:val="Flietext"/>
+        <w:t>Abbildung 2 beschrieben</w:t>
+      </w:r>
+      <w:r>
         <w:rPr>
           <w:color w:val="auto"/>
         </w:rPr>
-      </w:pPr>
-      <w:r>
+        <w:t xml:space="preserve">. Jede Klasse ist in einer separaten Datei ausgelagert. </w:t>
+      </w:r>
+    </w:p>
+    <w:p>
+      <w:pPr>
+        <w:pStyle w:val="Flietext"/>
         <w:rPr>
           <w:color w:val="auto"/>
         </w:rPr>
-        <w:t xml:space="preserve">Die </w:t>
-      </w:r>
-      <w:proofErr w:type="spellStart"/>
+      </w:pPr>
       <w:r>
         <w:rPr>
           <w:color w:val="auto"/>
         </w:rPr>
-        <w:t>Event_Handler</w:t>
-      </w:r>
-      <w:proofErr w:type="spellEnd"/>
+        <w:t>Die Event_Handler-Klasse listet im Konstruktor alle benötigten Events für das Betätigen der Steuerelemente und Tastatureingaben</w:t>
+      </w:r>
       <w:r>
         <w:rPr>
           <w:color w:val="auto"/>
         </w:rPr>
-        <w:t xml:space="preserve">-Klasse listet im Konstruktor alle benötigten Events für das Betätigen der Steuerelemente und Tastatureingaben und verknüpft diese mit den entsprechenden Funktionen. Die Methoden rufen Funktionen aus der </w:t>
-      </w:r>
-      <w:proofErr w:type="spellStart"/>
+        <w:t xml:space="preserve"> auf</w:t>
+      </w:r>
       <w:r>
         <w:rPr>
           <w:color w:val="auto"/>
         </w:rPr>
-        <w:t>Audio_Processing</w:t>
-      </w:r>
-      <w:proofErr w:type="spellEnd"/>
+        <w:t xml:space="preserve"> und verknüpft diese mit den entsprechenden </w:t>
+      </w:r>
       <w:r>
         <w:rPr>
           <w:color w:val="auto"/>
         </w:rPr>
-        <w:t xml:space="preserve"> klasse auf. </w:t>
-      </w:r>
-    </w:p>
-    <w:p>
-      <w:pPr>
-        <w:pStyle w:val="Flietext"/>
+        <w:t>Methoden</w:t>
+      </w:r>
+      <w:r>
         <w:rPr>
           <w:color w:val="auto"/>
         </w:rPr>
-      </w:pPr>
+        <w:t xml:space="preserve">. Die Methoden rufen Funktionen aus der Audio_Processing </w:t>
+      </w:r>
       <w:r>
         <w:rPr>
           <w:color w:val="auto"/>
         </w:rPr>
+        <w:t>K</w:t>
+      </w:r>
+      <w:r>
+        <w:rPr>
+          <w:color w:val="auto"/>
+        </w:rPr>
+        <w:t xml:space="preserve">lasse auf. </w:t>
+      </w:r>
+    </w:p>
+    <w:p>
+      <w:pPr>
+        <w:pStyle w:val="Flietext"/>
+        <w:rPr>
+          <w:color w:val="auto"/>
+        </w:rPr>
+      </w:pPr>
+      <w:r>
+        <w:rPr>
+          <w:color w:val="auto"/>
+        </w:rPr>
         <w:lastRenderedPageBreak/>
-        <w:t xml:space="preserve">Die </w:t>
-      </w:r>
-      <w:proofErr w:type="spellStart"/>
+        <w:t>Die Audio_Processing</w:t>
+      </w:r>
       <w:r>
         <w:rPr>
           <w:color w:val="auto"/>
         </w:rPr>
-        <w:t>Audio_Processing</w:t>
-      </w:r>
-      <w:proofErr w:type="spellEnd"/>
+        <w:t>-K</w:t>
+      </w:r>
       <w:r>
         <w:rPr>
           <w:color w:val="auto"/>
         </w:rPr>
-        <w:t>-K</w:t>
+        <w:t>lasse initialisie</w:t>
       </w:r>
       <w:r>
         <w:rPr>
           <w:color w:val="auto"/>
         </w:rPr>
-        <w:t>lasse initialisie</w:t>
+        <w:t xml:space="preserve">rt die Elemente aus dem THREE.js Modul zum Verwalten des Audios, zum Laden des Audios und zum Analysieren des Audios. Die Methoden zum </w:t>
       </w:r>
       <w:r>
         <w:rPr>
           <w:color w:val="auto"/>
         </w:rPr>
-        <w:t xml:space="preserve">rt die Elemente aus dem THREE.js Modul zum Verwalten des Audios, zum Laden des Audios und zum Analysieren des Audios. Die Methoden zum </w:t>
-      </w:r>
-      <w:proofErr w:type="spellStart"/>
+        <w:t>L</w:t>
+      </w:r>
       <w:r>
         <w:rPr>
           <w:color w:val="auto"/>
         </w:rPr>
-        <w:t>laden</w:t>
-      </w:r>
-      <w:proofErr w:type="spellEnd"/>
+        <w:t xml:space="preserve">aden, </w:t>
+      </w:r>
       <w:r>
         <w:rPr>
           <w:color w:val="auto"/>
         </w:rPr>
-        <w:t>, abspielen, anhalten und zurücksetzten des Audios werden von den Events aufgerufen.</w:t>
+        <w:t>A</w:t>
       </w:r>
       <w:r>
         <w:rPr>
           <w:color w:val="auto"/>
         </w:rPr>
+        <w:t xml:space="preserve">bspielen, </w:t>
+      </w:r>
+      <w:r>
+        <w:rPr>
+          <w:color w:val="auto"/>
+        </w:rPr>
+        <w:t>A</w:t>
+      </w:r>
+      <w:r>
+        <w:rPr>
+          <w:color w:val="auto"/>
+        </w:rPr>
+        <w:t xml:space="preserve">nhalten und </w:t>
+      </w:r>
+      <w:r>
+        <w:rPr>
+          <w:color w:val="auto"/>
+        </w:rPr>
+        <w:t>Z</w:t>
+      </w:r>
+      <w:r>
+        <w:rPr>
+          <w:color w:val="auto"/>
+        </w:rPr>
+        <w:t>urücksetzten des Audios werden von den Events aufgerufen.</w:t>
+      </w:r>
+      <w:r>
+        <w:rPr>
+          <w:color w:val="auto"/>
+        </w:rPr>
         <w:t xml:space="preserve"> Die Klasse verfügt außerdem über eine Methode zum </w:t>
       </w:r>
-      <w:proofErr w:type="spellStart"/>
       <w:r>
         <w:rPr>
           <w:color w:val="auto"/>
         </w:rPr>
-        <w:t>aufrufen</w:t>
-      </w:r>
-      <w:proofErr w:type="spellEnd"/>
+        <w:t>Aufrufen</w:t>
+      </w:r>
       <w:r>
         <w:rPr>
           <w:color w:val="auto"/>
         </w:rPr>
-        <w:t xml:space="preserve"> der richtigen Visualisi</w:t>
+        <w:t xml:space="preserve"> der richtigen </w:t>
       </w:r>
       <w:r>
         <w:rPr>
           <w:color w:val="auto"/>
         </w:rPr>
-        <w:t>e</w:t>
+        <w:t>Animationsfunktion. B</w:t>
       </w:r>
       <w:r>
         <w:rPr>
           <w:color w:val="auto"/>
         </w:rPr>
-        <w:t>rungsanimationsfunktion basierend auf dem Status der Musik, ob diese abgespielt wird oder gerade pausiert ist.</w:t>
-      </w:r>
-    </w:p>
-    <w:p>
-      <w:pPr>
-        <w:pStyle w:val="Flietext"/>
+        <w:t>asierend auf dem Status der Musik, ob diese abgespielt wird oder gerade pausiert ist</w:t>
+      </w:r>
+      <w:r>
         <w:rPr>
           <w:color w:val="auto"/>
         </w:rPr>
-      </w:pPr>
-      <w:r>
+        <w:t>, wird entweder die Leerlauffunktion oder die Visualisierungsfunktion der erstellten Szenarien aufgerufen. Die Methode selbst wird von der Animationsschleife der THREE.js Szene ausgeführt. Beim Aufruf der Visualisierung wird im Voraus die Analyse des Audios durchgeführt. Die Analysierten Daten entsprechen einem Array aus der mittleren Lautstärke jedes Frequenzbereiches. Die Frequenzbereiche werden von der FFT-Größe bestimmt. In einem Spektrum von 20 Herz bis 20 Kilo Herz steht die FFT-Größe für die Anzahl der Unterteilungen. Mit einer FFT-Größe von 2048 wird den Visualisierungsfunktionen ein Array mit 2048 Elementen zum Darstellen übergeben.</w:t>
+      </w:r>
+    </w:p>
+    <w:p>
+      <w:pPr>
+        <w:pStyle w:val="Flietext"/>
         <w:rPr>
           <w:color w:val="auto"/>
         </w:rPr>
-        <w:t xml:space="preserve">Die </w:t>
-      </w:r>
-      <w:proofErr w:type="spellStart"/>
-      <w:r>
-        <w:rPr>
+      </w:pPr>
+      <w:r>
+        <w:t xml:space="preserve">Die Scenaries-Klasse ist ein Prototyp. Die erzeugten Kindklassen erben den Funktionsumfang und Membervariablen, um </w:t>
+      </w:r>
+      <w:r>
+        <w:t>das Initialisieren</w:t>
+      </w:r>
+      <w:r>
+        <w:t xml:space="preserve"> verschiedener Visualisierungsmethoden, projiziert auf die vier einzelnen Bereiche unter 3.1 Visualisierungskonzept beschrieben, zu vereinfachen.</w:t>
+      </w:r>
+      <w:r>
+        <w:t xml:space="preserve"> Der Funktionsumfang enthält eine Methode zum </w:t>
+      </w:r>
+      <w:r>
+        <w:t>Erstellen</w:t>
+      </w:r>
+      <w:r>
+        <w:t xml:space="preserve"> der Objekte</w:t>
+      </w:r>
+      <w:r>
+        <w:t>, eine für die Animation der Visualisierung, eine Leerlaufanimation, wenn die Musik nicht spielt und eine zum Zurücksetzten der Objekte.</w:t>
+      </w:r>
+    </w:p>
+    <w:p>
+      <w:pPr>
+        <w:pStyle w:val="Flietext"/>
+        <w:rPr>
+          <w:rFonts w:eastAsia="Times New Roman" w:cs="Arial"/>
           <w:color w:val="auto"/>
-        </w:rPr>
-        <w:t>Scenaries</w:t>
-      </w:r>
-      <w:proofErr w:type="spellEnd"/>
+          <w:szCs w:val="24"/>
+          <w:lang w:eastAsia="de-DE"/>
+        </w:rPr>
+      </w:pPr>
       <w:r>
         <w:rPr>
           <w:color w:val="auto"/>
         </w:rPr>
-        <w:t>-Klasse ist ein Prototyp. Die erzeugten Kindklassen erben den Funktionsumfang und Membervariablen, um das initialisieren verschiedener Visualisierungsmethoden, projiziert auf die vier einzelnen Bereiche unter 3.1 Visualisierungskonzept beschrieben, zu vereinfachen.</w:t>
-      </w:r>
-    </w:p>
-    <w:p>
-      <w:pPr>
-        <w:pStyle w:val="Flietext"/>
-        <w:rPr>
+        <w:t xml:space="preserve">Für das Balkendiagramm im Hintergrund existiert die Kindklasse </w:t>
+      </w:r>
+      <w:r>
+        <w:rPr>
+          <w:rFonts w:eastAsia="Times New Roman" w:cs="Arial"/>
           <w:color w:val="auto"/>
+          <w:szCs w:val="24"/>
+          <w:lang w:eastAsia="de-DE"/>
+        </w:rPr>
+        <w:t>Freq_Bar_Scenary</w:t>
+      </w:r>
+      <w:r>
+        <w:rPr>
+          <w:rFonts w:eastAsia="Times New Roman" w:cs="Arial"/>
+          <w:color w:val="auto"/>
+          <w:szCs w:val="24"/>
+          <w:lang w:eastAsia="de-DE"/>
+        </w:rPr>
+        <w:t>. Diese Klasse erzeugt aneinandergereihte Balken entsprechend der Menge der analysierten Daten</w:t>
+      </w:r>
+      <w:r>
+        <w:rPr>
+          <w:rFonts w:eastAsia="Times New Roman" w:cs="Arial"/>
+          <w:color w:val="auto"/>
+          <w:szCs w:val="24"/>
+          <w:lang w:eastAsia="de-DE"/>
+        </w:rPr>
+        <w:t>,</w:t>
+      </w:r>
+      <w:r>
+        <w:rPr>
+          <w:rFonts w:eastAsia="Times New Roman" w:cs="Arial"/>
+          <w:color w:val="auto"/>
+          <w:szCs w:val="24"/>
+          <w:lang w:eastAsia="de-DE"/>
+        </w:rPr>
+        <w:t xml:space="preserve"> in einer bestimmten Tiefe. Die Daten werden der Reihe nach auf die Skalierung der Balken in vertikaler Richtung übertragen. Die Leerlauffunktion lässt die Balken stätisch in ihrer Skalierung auf den Wert Null zurück schrumpfen. </w:t>
+      </w:r>
+    </w:p>
+    <w:p>
+      <w:pPr>
+        <w:pStyle w:val="Flietext"/>
+        <w:rPr>
+          <w:rFonts w:eastAsia="Times New Roman" w:cs="Arial"/>
+          <w:color w:val="auto"/>
+          <w:szCs w:val="24"/>
+          <w:lang w:eastAsia="de-DE"/>
+        </w:rPr>
+      </w:pPr>
+      <w:r>
+        <w:rPr>
+          <w:rFonts w:eastAsia="Times New Roman" w:cs="Arial"/>
+          <w:color w:val="auto"/>
+          <w:szCs w:val="24"/>
+          <w:lang w:eastAsia="de-DE"/>
+        </w:rPr>
+        <w:t>Die Visualisierung der drei eingeteilten Frequenzbereiche erfolgt durch dieselbe Kindklasse. Die Klasse Cube_Scenary erschafft kleine Würfel zufällig über die Szene verteilt. Die Visualisierungsfunktion bestimmt die Positionen in der Horizontalen und Vertikalen entsprechend einer Berechnung mit den Analysierten Daten der Musik. Durch eine Switch-Case-Anweisung kann hier zwischen den drei verschiedenen nach Frequenzbereich eingeteilten Varianten unterscheiden. Im Leerlauf, wenn Musik nicht spielt Bewegen sich alle Objekte in Richtung Mittelpunkt der Szene. Ist dieser erreicht, wird das Objekt an eine Zufällige Position der Szene zurückgesetzt.</w:t>
+      </w:r>
+      <w:r>
+        <w:rPr>
+          <w:rFonts w:eastAsia="Times New Roman" w:cs="Arial"/>
+          <w:color w:val="auto"/>
+          <w:szCs w:val="24"/>
+          <w:lang w:eastAsia="de-DE"/>
+        </w:rPr>
+        <w:t xml:space="preserve"> </w:t>
+      </w:r>
+    </w:p>
+    <w:p>
+      <w:pPr>
+        <w:pStyle w:val="Flietext"/>
+        <w:rPr>
+          <w:rFonts w:eastAsia="Times New Roman" w:cs="Arial"/>
+          <w:color w:val="auto"/>
+          <w:szCs w:val="24"/>
+          <w:lang w:eastAsia="de-DE"/>
+        </w:rPr>
+      </w:pPr>
+      <w:r>
+        <w:rPr>
+          <w:rFonts w:eastAsia="Times New Roman" w:cs="Arial"/>
+          <w:color w:val="auto"/>
+          <w:szCs w:val="24"/>
+          <w:lang w:eastAsia="de-DE"/>
+        </w:rPr>
+        <w:t>Die drei Varianten erzeugten Objekte unterscheiden sich lediglich in der aus der Analyse bestimmten Position. Über Sinus und Cosinus Berechnungen des Zählers für den Frequenzbereich Ordnen sich die Objekte Kreisförmig um den Mittelpunkt an. Je höher die Frequenz, desto höher ist der Zähler beim Iterieren durch das Analysierte Datenarray. Mittels eines Faktor</w:t>
+      </w:r>
+      <w:r>
+        <w:rPr>
+          <w:rFonts w:eastAsia="Times New Roman" w:cs="Arial"/>
+          <w:color w:val="auto"/>
+          <w:szCs w:val="24"/>
+          <w:lang w:eastAsia="de-DE"/>
+        </w:rPr>
+        <w:t>s</w:t>
+      </w:r>
+      <w:r>
+        <w:rPr>
+          <w:rFonts w:eastAsia="Times New Roman" w:cs="Arial"/>
+          <w:color w:val="auto"/>
+          <w:szCs w:val="24"/>
+          <w:lang w:eastAsia="de-DE"/>
+        </w:rPr>
+        <w:t xml:space="preserve">, welcher Proportional der Lautstärke entspricht, wird die Position </w:t>
+      </w:r>
+      <w:r>
+        <w:rPr>
+          <w:rFonts w:eastAsia="Times New Roman" w:cs="Arial"/>
+          <w:color w:val="auto"/>
+          <w:szCs w:val="24"/>
+          <w:lang w:eastAsia="de-DE"/>
+        </w:rPr>
+        <w:t>moduliert</w:t>
+      </w:r>
+      <w:r>
+        <w:rPr>
+          <w:rFonts w:eastAsia="Times New Roman" w:cs="Arial"/>
+          <w:color w:val="auto"/>
+          <w:szCs w:val="24"/>
+          <w:lang w:eastAsia="de-DE"/>
+        </w:rPr>
+        <w:t>.</w:t>
+      </w:r>
+      <w:r>
+        <w:rPr>
+          <w:rFonts w:eastAsia="Times New Roman" w:cs="Arial"/>
+          <w:color w:val="auto"/>
+          <w:szCs w:val="24"/>
+          <w:lang w:eastAsia="de-DE"/>
+        </w:rPr>
+        <w:t xml:space="preserve"> Bei den Bässen wird die Lautstärke von einer absoluten </w:t>
+      </w:r>
+      <w:r>
+        <w:rPr>
+          <w:rFonts w:eastAsia="Times New Roman" w:cs="Arial"/>
+          <w:color w:val="auto"/>
+          <w:szCs w:val="24"/>
+          <w:lang w:eastAsia="de-DE"/>
+        </w:rPr>
+        <w:lastRenderedPageBreak/>
+        <w:t xml:space="preserve">Konstante abgezogen, sodass die Würfel von außen nach inne ausschlagen. Bei den Mitten wird die Laustärke addiert, sodass diese vom Mittelpunkt heraus weiter nach außen kommen. Die Analysedaten der Mitten werden zudem unter einer Hüllkurve zur Aufbereitung gelegt. Niedrige Laustärken werden niedriger und Laute werden Lauter. Die Positionsberechnung der Höhen erfolgt mit vielfachen von der Konstante PI und ist daher Sequenzieller aufgeteilt. </w:t>
+      </w:r>
+    </w:p>
+    <w:p>
+      <w:pPr>
+        <w:pStyle w:val="Flietext"/>
+        <w:rPr>
+          <w:rFonts w:eastAsia="Times New Roman" w:cs="Arial"/>
+          <w:color w:val="auto"/>
+          <w:szCs w:val="24"/>
+          <w:lang w:eastAsia="de-DE"/>
+        </w:rPr>
+      </w:pPr>
+      <w:r>
+        <w:rPr>
+          <w:rFonts w:eastAsia="Times New Roman" w:cs="Arial"/>
+          <w:color w:val="auto"/>
+          <w:szCs w:val="24"/>
+          <w:lang w:eastAsia="de-DE"/>
+        </w:rPr>
+        <w:t xml:space="preserve">Die Einfärbung der Bassobjekte ist röter, je lauter die Frequenzen sind. Bei den Mitten und Höhen ist der Rotanteil ebenfalls direkt proportional zur Laustärke. Grünanteile sind indirekt proportional zur Lautstärke und Blauanteile sind indirekt proportional zur Frequenz. </w:t>
+      </w:r>
+    </w:p>
+    <w:p>
+      <w:pPr>
+        <w:pStyle w:val="Flietext"/>
+        <w:rPr>
+          <w:rFonts w:eastAsia="Times New Roman" w:cs="Arial"/>
+          <w:color w:val="auto"/>
+          <w:szCs w:val="24"/>
+          <w:lang w:eastAsia="de-DE"/>
+        </w:rPr>
+      </w:pPr>
+      <w:r>
+        <w:rPr>
+          <w:rFonts w:eastAsia="Times New Roman" w:cs="Arial"/>
+          <w:color w:val="auto"/>
+          <w:szCs w:val="24"/>
+          <w:lang w:eastAsia="de-DE"/>
+        </w:rPr>
+        <w:t xml:space="preserve">In der THREE.js Grundszene laufen alle genannten Klassen zusammen. Hier werden neben der Szene, der Kameraperspektive und dem Renderer Objektinstanzen erzeugt und als Übergabeparameter weitergereicht. Zuerst werden Objekte einzelner Szenarien instanziert. Diese Objekte werden beim initialiseiren der Audio_Processing-Klasse übergeben, damit diese die Animationsfunktionen aufrufen kann. Der Eventhandler bekommt beim initialisieren die Audio_Processing-Klasse übergeben um Funktionen zum bedienen des Audios aufrufen zu können. </w:t>
+      </w:r>
+      <w:r>
+        <w:rPr>
+          <w:rFonts w:eastAsia="Times New Roman" w:cs="Arial"/>
+          <w:color w:val="auto"/>
+          <w:szCs w:val="24"/>
+          <w:lang w:eastAsia="de-DE"/>
+        </w:rPr>
+        <w:t>Zuletzt</w:t>
+      </w:r>
+      <w:r>
+        <w:rPr>
+          <w:rFonts w:eastAsia="Times New Roman" w:cs="Arial"/>
+          <w:color w:val="auto"/>
+          <w:szCs w:val="24"/>
+          <w:lang w:eastAsia="de-DE"/>
+        </w:rPr>
+        <w:t xml:space="preserve"> wird nur noch die Animationsschleife gestartet. Für jeden verfügbaren Frame des Browsers wird diese einmal </w:t>
+      </w:r>
+      <w:r>
+        <w:rPr>
+          <w:rFonts w:eastAsia="Times New Roman" w:cs="Arial"/>
+          <w:color w:val="auto"/>
+          <w:szCs w:val="24"/>
+          <w:lang w:eastAsia="de-DE"/>
+        </w:rPr>
+        <w:t>ausgeführt</w:t>
+      </w:r>
+      <w:r>
+        <w:rPr>
+          <w:rFonts w:eastAsia="Times New Roman" w:cs="Arial"/>
+          <w:color w:val="auto"/>
+          <w:szCs w:val="24"/>
+          <w:lang w:eastAsia="de-DE"/>
+        </w:rPr>
+        <w:t>.</w:t>
+      </w:r>
+      <w:r>
+        <w:rPr>
+          <w:rFonts w:eastAsia="Times New Roman" w:cs="Arial"/>
+          <w:color w:val="auto"/>
+          <w:szCs w:val="24"/>
+          <w:lang w:eastAsia="de-DE"/>
+        </w:rPr>
+        <w:t xml:space="preserve"> Die Animationsschleife ruft die Visualisierungsfunktion der Audio_Processing-Klasse auf, welche die Animation der Visualisierung aufgrund des Musikstatus auswählt.</w:t>
+      </w:r>
+    </w:p>
+    <w:p>
+      <w:pPr>
+        <w:pStyle w:val="Flietext"/>
+        <w:rPr>
+          <w:color w:val="auto"/>
         </w:rPr>
       </w:pPr>
     </w:p>
@@ -3312,14 +3670,14 @@
           <w:color w:val="auto"/>
         </w:rPr>
         <w:object w:dxaOrig="9603" w:dyaOrig="5401" w14:anchorId="32A30C04">
-          <v:shape id="_x0000_i1028" type="#_x0000_t75" style="width:480pt;height:270pt" o:ole="" o:bordertopcolor="this" o:borderleftcolor="this" o:borderbottomcolor="this" o:borderrightcolor="this">
+          <v:shape id="_x0000_i1034" type="#_x0000_t75" style="width:480pt;height:270pt" o:ole="">
             <v:imagedata r:id="rId12" o:title=""/>
             <w10:bordertop type="single" width="8"/>
             <w10:borderleft type="single" width="8"/>
             <w10:borderbottom type="single" width="8"/>
             <w10:borderright type="single" width="8"/>
           </v:shape>
-          <o:OLEObject Type="Link" ProgID="PowerPoint.Slide.8" ShapeID="_x0000_i1028" DrawAspect="Content" r:id="rId13" UpdateMode="Always">
+          <o:OLEObject Type="Link" ProgID="PowerPoint.Slide.8" ShapeID="_x0000_i1034" DrawAspect="Content" r:id="rId13" UpdateMode="Always">
             <o:LinkType>EnhancedMetaFile</o:LinkType>
             <o:LockedField>false</o:LockedField>
           </o:OLEObject>
@@ -3333,6 +3691,7 @@
           <w:bCs/>
         </w:rPr>
       </w:pPr>
+      <w:bookmarkStart w:id="14" w:name="_Toc150887952"/>
       <w:r>
         <w:rPr>
           <w:b/>
@@ -3387,39 +3746,9 @@
         <w:rPr>
           <w:bCs/>
         </w:rPr>
-        <w:t xml:space="preserve"> Klassendiagramm </w:t>
-      </w:r>
-      <w:proofErr w:type="spellStart"/>
-      <w:r>
-        <w:rPr>
-          <w:bCs/>
-        </w:rPr>
-        <w:t>Typescript</w:t>
-      </w:r>
-      <w:proofErr w:type="spellEnd"/>
-      <w:r>
-        <w:rPr>
-          <w:bCs/>
-        </w:rPr>
-        <w:t xml:space="preserve"> Quellcode</w:t>
-      </w:r>
-    </w:p>
-    <w:p>
-      <w:pPr>
-        <w:pStyle w:val="Flietext"/>
-        <w:rPr>
-          <w:bCs/>
-        </w:rPr>
-      </w:pPr>
-    </w:p>
-    <w:p>
-      <w:pPr>
-        <w:pStyle w:val="Flietext"/>
-        <w:rPr>
-          <w:bCs/>
-          <w:color w:val="auto"/>
-        </w:rPr>
-      </w:pPr>
+        <w:t xml:space="preserve"> Klassendiagramm Typescript Quellcode</w:t>
+      </w:r>
+      <w:bookmarkEnd w:id="14"/>
     </w:p>
     <w:p>
       <w:pPr>
@@ -3430,15 +3759,98 @@
       <w:pPr>
         <w:pStyle w:val="berschrift2"/>
       </w:pPr>
-      <w:r>
-        <w:t>Installationsanleitung</w:t>
-      </w:r>
-      <w:bookmarkEnd w:id="14"/>
-    </w:p>
-    <w:p>
-      <w:pPr>
-        <w:pStyle w:val="Flietext"/>
-      </w:pPr>
+      <w:bookmarkStart w:id="15" w:name="_Toc150887905"/>
+      <w:r>
+        <w:lastRenderedPageBreak/>
+        <w:t>Installations</w:t>
+      </w:r>
+      <w:r>
+        <w:t>hinweis</w:t>
+      </w:r>
+      <w:bookmarkEnd w:id="15"/>
+    </w:p>
+    <w:p>
+      <w:pPr>
+        <w:pStyle w:val="Flietext"/>
+      </w:pPr>
+      <w:r>
+        <w:t xml:space="preserve">Das Visualisierungsprogramm ist in zwei Versionen verfügbar. Zum einen als fertiger Build und zum anderen als einzelne Quelldateien. </w:t>
+      </w:r>
+    </w:p>
+    <w:p>
+      <w:pPr>
+        <w:pStyle w:val="Flietext"/>
+      </w:pPr>
+      <w:r>
+        <w:t>Im fertigen Build werden a</w:t>
+      </w:r>
+      <w:r>
+        <w:t>lle Javascript und Typescript Quelldateien inclusive der T</w:t>
+      </w:r>
+      <w:r>
+        <w:t>HREE</w:t>
+      </w:r>
+      <w:r>
+        <w:t xml:space="preserve">.js Bibliotheken zu </w:t>
+      </w:r>
+      <w:r>
+        <w:t>einer bundle.js-Datei</w:t>
+      </w:r>
+      <w:r>
+        <w:t xml:space="preserve"> mittels node.js zusammengefasst.</w:t>
+      </w:r>
+      <w:r>
+        <w:t xml:space="preserve"> Das soll die Performance steigern und sorgt für einen deutlich kompakteren Quellcode ohne zusätzliche Bibliothek oder Modulordner. Zur Ausführung wird ein zusätzlicher HTTP-Server benötigt. Der Node.js Paket Manager (npm) ermöglicht eine bequeme Installation über die Befehlszeile.</w:t>
+      </w:r>
+    </w:p>
+    <w:p>
+      <w:pPr>
+        <w:pStyle w:val="Flietext"/>
+      </w:pPr>
+      <w:r>
+        <w:t xml:space="preserve">Für die Ausführung der Originalen Quellcodedateien werden die THREE.js Module benötigt. </w:t>
+      </w:r>
+      <w:r>
+        <w:t>Diese können vom npm installiert werden. Der Umfang der eigensverfassten Projektdateien betrifft eine HTML-Datei „index.html“, eine CSS-Datei „style_sheet.css“ und den Typescript Quellcode unter „</w:t>
+      </w:r>
+      <w:r>
+        <w:t>Audio.ts</w:t>
+      </w:r>
+      <w:r>
+        <w:t>“, „</w:t>
+      </w:r>
+      <w:r>
+        <w:t>Event_Handling.ts</w:t>
+      </w:r>
+      <w:r>
+        <w:t>“, „</w:t>
+      </w:r>
+      <w:r>
+        <w:t>Scenaries.ts</w:t>
+      </w:r>
+      <w:r>
+        <w:t>“, „</w:t>
+      </w:r>
+      <w:r>
+        <w:t>Scene.ts</w:t>
+      </w:r>
+      <w:r>
+        <w:t>“ und „Global_</w:t>
+      </w:r>
+      <w:r>
+        <w:t>Collection.ts</w:t>
+      </w:r>
+      <w:r>
+        <w:t>“.</w:t>
+      </w:r>
+    </w:p>
+    <w:p>
+      <w:pPr>
+        <w:pStyle w:val="Flietext"/>
+      </w:pPr>
+      <w:r>
+        <w:t>Ein Konkretes Benutzerhandbuch mit Installationsbefehlen ist unter der beigelegten Datei „ReadMe.txt“ zu finden.</w:t>
+      </w:r>
     </w:p>
     <w:p>
       <w:pPr>
@@ -3449,30 +3861,281 @@
       <w:pPr>
         <w:pStyle w:val="berschrift2"/>
       </w:pPr>
-      <w:bookmarkStart w:id="15" w:name="_Toc150589728"/>
+      <w:bookmarkStart w:id="16" w:name="_Toc150887906"/>
       <w:r>
         <w:t>Musikvisualisierer</w:t>
       </w:r>
-      <w:bookmarkEnd w:id="15"/>
-    </w:p>
-    <w:p>
-      <w:pPr>
-        <w:pStyle w:val="Flietext"/>
-      </w:pPr>
-      <w:r>
-        <w:t xml:space="preserve">Screenshots vom Programm mit </w:t>
-      </w:r>
-      <w:r>
-        <w:t>k</w:t>
-      </w:r>
-      <w:r>
-        <w:t xml:space="preserve">urzer </w:t>
-      </w:r>
-      <w:r>
-        <w:t>Erklärung</w:t>
-      </w:r>
-      <w:r>
-        <w:t xml:space="preserve"> und Bezug auf 3.2</w:t>
+      <w:bookmarkEnd w:id="16"/>
+    </w:p>
+    <w:p>
+      <w:pPr>
+        <w:pStyle w:val="Flietext"/>
+      </w:pPr>
+      <w:r>
+        <w:t>Die Nachfolgenden Bilder sind Screenshots des Visualisierungsprogrammes.</w:t>
+      </w:r>
+    </w:p>
+    <w:p>
+      <w:pPr>
+        <w:pStyle w:val="Flietext"/>
+      </w:pPr>
+      <w:r>
+        <w:t xml:space="preserve">Abbildung 3 zeigt das Programm nach dem Aufrufen der Website. Alle Objekte wurden erzeugt und befinden sich in der Leerlaufanimation. Die Steuerelemente werden eingeblendet, sobald man mit der Maus dem oberen Fensterrand nahekommt. Die Bedienung enthält auf der linken Seite ein Bedienungsfeld zum Laden einer beigestellten Musikdatei. Diese ist offiziell als No-Copyright-Sound verfügbar. Direkt rechts daneben befindet sich ein Knopf zum Laden einer eigenen Musikdatei </w:t>
+      </w:r>
+      <w:r>
+        <w:t>des lokalen Rechners</w:t>
+      </w:r>
+      <w:r>
+        <w:t xml:space="preserve">. In der Mitte sind Steuerelemente </w:t>
+      </w:r>
+      <w:r>
+        <w:t>zum Bedienen</w:t>
+      </w:r>
+      <w:r>
+        <w:t xml:space="preserve"> des Musikplayers. Die Symbole stehen der Reihe nach für </w:t>
+      </w:r>
+      <w:r>
+        <w:t>das Abspielen</w:t>
+      </w:r>
+      <w:r>
+        <w:t xml:space="preserve">, </w:t>
+      </w:r>
+      <w:r>
+        <w:t>P</w:t>
+      </w:r>
+      <w:r>
+        <w:t xml:space="preserve">ausieren und </w:t>
+      </w:r>
+      <w:r>
+        <w:t>Z</w:t>
+      </w:r>
+      <w:r>
+        <w:t xml:space="preserve">urücksetzten der Musik. Auf der rechten Seite </w:t>
+      </w:r>
+      <w:r>
+        <w:t>wird der Name der Musik zu erkennen gegeben.</w:t>
+      </w:r>
+    </w:p>
+    <w:p>
+      <w:pPr>
+        <w:pStyle w:val="Flietext"/>
+      </w:pPr>
+    </w:p>
+    <w:p>
+      <w:pPr>
+        <w:pStyle w:val="Flietext"/>
+        <w:rPr>
+          <w:b/>
+          <w:sz w:val="32"/>
+        </w:rPr>
+      </w:pPr>
+      <w:r>
+        <w:t xml:space="preserve">Beim Laden einer Musikdatei startet der Audioplayer automatisch. Die Visualisierung startet. Unter Abbildung 4 ist ein Screenshot einer laufenden Visualisierung zu sehen. Der Hintergrund ist klar unterscheidbar vom Rest und zeigt das Balkendiagramm entsprechend der Musik. Um den Mittelpunkt herum sind Objekte im Kreis angeordnet. Die, die rot eingefärbt sind entsprechen den Bässen. Sie verschwimmen mit den Objekten der Mitten. Außenherum weiter aufgefächert befinden sich die Objekte der Höhen. </w:t>
+      </w:r>
+    </w:p>
+    <w:p>
+      <w:pPr>
+        <w:pStyle w:val="Flietext"/>
+      </w:pPr>
+    </w:p>
+    <w:p>
+      <w:pPr>
+        <w:pStyle w:val="Flietext"/>
+        <w:keepNext/>
+      </w:pPr>
+      <w:r>
+        <w:rPr>
+          <w:noProof/>
+        </w:rPr>
+        <w:lastRenderedPageBreak/>
+        <w:drawing>
+          <wp:inline distT="0" distB="0" distL="0" distR="0" wp14:anchorId="6F721984" wp14:editId="4B7E4B3A">
+            <wp:extent cx="5759450" cy="3239770"/>
+            <wp:effectExtent l="0" t="0" r="0" b="0"/>
+            <wp:docPr id="1408809162" name="Grafik 1" descr="Ein Bild, das Screenshot, Farbigkeit, Universum, Raum enthält.&#10;&#10;Automatisch generierte Beschreibung"/>
+            <wp:cNvGraphicFramePr>
+              <a:graphicFrameLocks xmlns:a="http://schemas.openxmlformats.org/drawingml/2006/main" noChangeAspect="1"/>
+            </wp:cNvGraphicFramePr>
+            <a:graphic xmlns:a="http://schemas.openxmlformats.org/drawingml/2006/main">
+              <a:graphicData uri="http://schemas.openxmlformats.org/drawingml/2006/picture">
+                <pic:pic xmlns:pic="http://schemas.openxmlformats.org/drawingml/2006/picture">
+                  <pic:nvPicPr>
+                    <pic:cNvPr id="1408809162" name="Grafik 1" descr="Ein Bild, das Screenshot, Farbigkeit, Universum, Raum enthält.&#10;&#10;Automatisch generierte Beschreibung"/>
+                    <pic:cNvPicPr/>
+                  </pic:nvPicPr>
+                  <pic:blipFill>
+                    <a:blip r:embed="rId14"/>
+                    <a:stretch>
+                      <a:fillRect/>
+                    </a:stretch>
+                  </pic:blipFill>
+                  <pic:spPr>
+                    <a:xfrm>
+                      <a:off x="0" y="0"/>
+                      <a:ext cx="5759450" cy="3239770"/>
+                    </a:xfrm>
+                    <a:prstGeom prst="rect">
+                      <a:avLst/>
+                    </a:prstGeom>
+                  </pic:spPr>
+                </pic:pic>
+              </a:graphicData>
+            </a:graphic>
+          </wp:inline>
+        </w:drawing>
+      </w:r>
+    </w:p>
+    <w:p>
+      <w:pPr>
+        <w:pStyle w:val="Flietext"/>
+      </w:pPr>
+      <w:r>
+        <w:rPr>
+          <w:b/>
+        </w:rPr>
+        <w:t xml:space="preserve">Abbildung </w:t>
+      </w:r>
+      <w:r>
+        <w:rPr>
+          <w:b/>
+        </w:rPr>
+        <w:fldChar w:fldCharType="begin"/>
+      </w:r>
+      <w:r>
+        <w:rPr>
+          <w:b/>
+        </w:rPr>
+        <w:instrText xml:space="preserve"> SEQ Abbildung \* ARABIC </w:instrText>
+      </w:r>
+      <w:r>
+        <w:rPr>
+          <w:b/>
+        </w:rPr>
+        <w:fldChar w:fldCharType="separate"/>
+      </w:r>
+      <w:r>
+        <w:rPr>
+          <w:b/>
+          <w:noProof/>
+        </w:rPr>
+        <w:t>3</w:t>
+      </w:r>
+      <w:r>
+        <w:rPr>
+          <w:b/>
+        </w:rPr>
+        <w:fldChar w:fldCharType="end"/>
+      </w:r>
+      <w:r>
+        <w:rPr>
+          <w:b/>
+        </w:rPr>
+        <w:t>,</w:t>
+      </w:r>
+      <w:r>
+        <w:t xml:space="preserve"> Leerlaufanimation mit Steuerelementen </w:t>
+      </w:r>
+    </w:p>
+    <w:p>
+      <w:pPr>
+        <w:pStyle w:val="Flietext"/>
+      </w:pPr>
+    </w:p>
+    <w:p>
+      <w:pPr>
+        <w:pStyle w:val="Flietext"/>
+        <w:keepNext/>
+      </w:pPr>
+      <w:r>
+        <w:rPr>
+          <w:noProof/>
+        </w:rPr>
+        <w:drawing>
+          <wp:inline distT="0" distB="0" distL="0" distR="0" wp14:anchorId="281A1D4B" wp14:editId="38300DBA">
+            <wp:extent cx="5759450" cy="3239770"/>
+            <wp:effectExtent l="0" t="0" r="0" b="0"/>
+            <wp:docPr id="1943796591" name="Grafik 1" descr="Ein Bild, das Screenshot, Feuerwerk enthält.&#10;&#10;Automatisch generierte Beschreibung"/>
+            <wp:cNvGraphicFramePr>
+              <a:graphicFrameLocks xmlns:a="http://schemas.openxmlformats.org/drawingml/2006/main" noChangeAspect="1"/>
+            </wp:cNvGraphicFramePr>
+            <a:graphic xmlns:a="http://schemas.openxmlformats.org/drawingml/2006/main">
+              <a:graphicData uri="http://schemas.openxmlformats.org/drawingml/2006/picture">
+                <pic:pic xmlns:pic="http://schemas.openxmlformats.org/drawingml/2006/picture">
+                  <pic:nvPicPr>
+                    <pic:cNvPr id="1943796591" name="Grafik 1" descr="Ein Bild, das Screenshot, Feuerwerk enthält.&#10;&#10;Automatisch generierte Beschreibung"/>
+                    <pic:cNvPicPr/>
+                  </pic:nvPicPr>
+                  <pic:blipFill>
+                    <a:blip r:embed="rId15"/>
+                    <a:stretch>
+                      <a:fillRect/>
+                    </a:stretch>
+                  </pic:blipFill>
+                  <pic:spPr>
+                    <a:xfrm>
+                      <a:off x="0" y="0"/>
+                      <a:ext cx="5759450" cy="3239770"/>
+                    </a:xfrm>
+                    <a:prstGeom prst="rect">
+                      <a:avLst/>
+                    </a:prstGeom>
+                  </pic:spPr>
+                </pic:pic>
+              </a:graphicData>
+            </a:graphic>
+          </wp:inline>
+        </w:drawing>
+      </w:r>
+    </w:p>
+    <w:p>
+      <w:pPr>
+        <w:pStyle w:val="Flietext"/>
+      </w:pPr>
+      <w:r>
+        <w:rPr>
+          <w:b/>
+        </w:rPr>
+        <w:t xml:space="preserve">Abbildung </w:t>
+      </w:r>
+      <w:r>
+        <w:rPr>
+          <w:b/>
+        </w:rPr>
+        <w:fldChar w:fldCharType="begin"/>
+      </w:r>
+      <w:r>
+        <w:rPr>
+          <w:b/>
+        </w:rPr>
+        <w:instrText xml:space="preserve"> SEQ Abbildung \* ARABIC </w:instrText>
+      </w:r>
+      <w:r>
+        <w:rPr>
+          <w:b/>
+        </w:rPr>
+        <w:fldChar w:fldCharType="separate"/>
+      </w:r>
+      <w:r>
+        <w:rPr>
+          <w:b/>
+          <w:noProof/>
+        </w:rPr>
+        <w:t>4</w:t>
+      </w:r>
+      <w:r>
+        <w:rPr>
+          <w:b/>
+        </w:rPr>
+        <w:fldChar w:fldCharType="end"/>
+      </w:r>
+      <w:r>
+        <w:rPr>
+          <w:b/>
+        </w:rPr>
+        <w:t>,</w:t>
+      </w:r>
+      <w:r>
+        <w:t xml:space="preserve"> Visualisierungsanimation</w:t>
       </w:r>
     </w:p>
     <w:p>
@@ -3484,6 +4147,7 @@
           <w:sz w:val="32"/>
         </w:rPr>
       </w:pPr>
+      <w:bookmarkStart w:id="17" w:name="_Toc150887907"/>
       <w:r>
         <w:br w:type="page"/>
       </w:r>
@@ -3492,24 +4156,34 @@
       <w:pPr>
         <w:pStyle w:val="berschrift1"/>
       </w:pPr>
-      <w:bookmarkStart w:id="16" w:name="_Toc150589729"/>
       <w:r>
         <w:lastRenderedPageBreak/>
         <w:t>Fazit</w:t>
       </w:r>
-      <w:bookmarkEnd w:id="16"/>
-    </w:p>
-    <w:p>
-      <w:pPr>
-        <w:pStyle w:val="Flietext"/>
-      </w:pPr>
-    </w:p>
-    <w:p>
-      <w:pPr>
-        <w:pStyle w:val="Flietext"/>
-      </w:pPr>
-      <w:r>
-        <w:t>3D-Charakter kommt nicht ganz raus</w:t>
+      <w:bookmarkEnd w:id="17"/>
+    </w:p>
+    <w:p>
+      <w:pPr>
+        <w:pStyle w:val="Flietext"/>
+      </w:pPr>
+    </w:p>
+    <w:p>
+      <w:pPr>
+        <w:pStyle w:val="Flietext"/>
+      </w:pPr>
+      <w:r>
+        <w:t>Visualisierer Luft nach oben, aber funktioniert gut auch Plattformübergreifend</w:t>
+      </w:r>
+    </w:p>
+    <w:p>
+      <w:pPr>
+        <w:pStyle w:val="Flietext"/>
+      </w:pPr>
+      <w:r>
+        <w:t>Musikplayer könnte noch ausgebaut werden</w:t>
+      </w:r>
+      <w:r>
+        <w:t xml:space="preserve"> -&gt; Verlaufsbalken</w:t>
       </w:r>
     </w:p>
     <w:p>
@@ -3524,8 +4198,33 @@
       <w:pPr>
         <w:pStyle w:val="Flietext"/>
       </w:pPr>
-      <w:r>
-        <w:t>Visualisierer Luft nach oben, aber funktioniert gut auch Plattformübergreifend</w:t>
+    </w:p>
+    <w:p>
+      <w:pPr>
+        <w:pStyle w:val="Flietext"/>
+        <w:rPr>
+          <w:color w:val="FF0000"/>
+        </w:rPr>
+      </w:pPr>
+      <w:r>
+        <w:rPr>
+          <w:color w:val="FF0000"/>
+        </w:rPr>
+        <w:t xml:space="preserve">Abbildungsbezeichnungen überprüfen, immer </w:t>
+      </w:r>
+      <w:proofErr w:type="gramStart"/>
+      <w:r>
+        <w:rPr>
+          <w:color w:val="FF0000"/>
+        </w:rPr>
+        <w:t>dann</w:t>
+      </w:r>
+      <w:proofErr w:type="gramEnd"/>
+      <w:r>
+        <w:rPr>
+          <w:color w:val="FF0000"/>
+        </w:rPr>
+        <w:t xml:space="preserve"> wenn ich mich auf eine Abbildung beziehe</w:t>
       </w:r>
     </w:p>
     <w:sectPr>
@@ -6246,7 +6945,7 @@
     <w:autoRedefine/>
     <w:uiPriority w:val="39"/>
     <w:unhideWhenUsed/>
-    <w:rsid w:val="001A6428"/>
+    <w:rsid w:val="000D5CE2"/>
     <w:pPr>
       <w:tabs>
         <w:tab w:val="right" w:leader="dot" w:pos="9060"/>
@@ -6254,6 +6953,12 @@
       <w:spacing w:after="100"/>
       <w:ind w:left="851" w:hanging="851"/>
     </w:pPr>
+    <w:rPr>
+      <w:rFonts w:ascii="Arial" w:hAnsi="Arial" w:cs="Arial"/>
+      <w:noProof/>
+      <w:sz w:val="24"/>
+      <w:szCs w:val="24"/>
+    </w:rPr>
   </w:style>
   <w:style w:type="paragraph" w:styleId="Verzeichnis2">
     <w:name w:val="toc 2"/>
@@ -6700,6 +7405,17 @@
       <w:sz w:val="18"/>
       <w:szCs w:val="18"/>
     </w:rPr>
+  </w:style>
+  <w:style w:type="paragraph" w:styleId="Abbildungsverzeichnis">
+    <w:name w:val="table of figures"/>
+    <w:basedOn w:val="Standard"/>
+    <w:next w:val="Standard"/>
+    <w:uiPriority w:val="99"/>
+    <w:unhideWhenUsed/>
+    <w:rsid w:val="000D5CE2"/>
+    <w:pPr>
+      <w:spacing w:after="0"/>
+    </w:pPr>
   </w:style>
 </w:styles>
 </file>

</xml_diff>